<commit_message>
datatypes & variable added
</commit_message>
<xml_diff>
--- a/Document/API Basic Document/1_Basics_of_C#/Basics of C#.docx
+++ b/Document/API Basic Document/1_Basics_of_C#/Basics of C#.docx
@@ -1024,6 +1024,12 @@
                 <w:rFonts w:ascii="Cascadia Code" w:hAnsi="Cascadia Code" w:cs="Cascadia Code"/>
               </w:rPr>
             </w:pPr>
+            <w:r>
+              <w:rPr>
+                <w:rFonts w:ascii="Cascadia Code" w:hAnsi="Cascadia Code" w:cs="Cascadia Code"/>
+              </w:rPr>
+              <w:t>Datatypes &amp; Variables</w:t>
+            </w:r>
           </w:p>
         </w:tc>
         <w:tc>
@@ -1037,6 +1043,12 @@
                 <w:rFonts w:ascii="Cascadia Code" w:hAnsi="Cascadia Code" w:cs="Cascadia Code"/>
               </w:rPr>
             </w:pPr>
+            <w:r>
+              <w:rPr>
+                <w:rFonts w:ascii="Cascadia Code" w:hAnsi="Cascadia Code" w:cs="Cascadia Code"/>
+              </w:rPr>
+              <w:t>18/08/2023</w:t>
+            </w:r>
           </w:p>
         </w:tc>
         <w:tc>
@@ -1050,6 +1062,12 @@
                 <w:rFonts w:ascii="Cascadia Code" w:hAnsi="Cascadia Code" w:cs="Cascadia Code"/>
               </w:rPr>
             </w:pPr>
+            <w:r>
+              <w:rPr>
+                <w:rFonts w:ascii="Cascadia Code" w:hAnsi="Cascadia Code" w:cs="Cascadia Code"/>
+              </w:rPr>
+              <w:t>5</w:t>
+            </w:r>
           </w:p>
         </w:tc>
       </w:tr>
@@ -1071,6 +1089,816 @@
               </w:rPr>
               <w:t>5</w:t>
             </w:r>
+          </w:p>
+        </w:tc>
+        <w:tc>
+          <w:tcPr>
+            <w:tcW w:w="4678" w:type="dxa"/>
+          </w:tcPr>
+          <w:p>
+            <w:pPr>
+              <w:jc w:val="both"/>
+              <w:rPr>
+                <w:rFonts w:ascii="Cascadia Code" w:hAnsi="Cascadia Code" w:cs="Cascadia Code"/>
+              </w:rPr>
+            </w:pPr>
+          </w:p>
+        </w:tc>
+        <w:tc>
+          <w:tcPr>
+            <w:tcW w:w="1843" w:type="dxa"/>
+          </w:tcPr>
+          <w:p>
+            <w:pPr>
+              <w:jc w:val="both"/>
+              <w:rPr>
+                <w:rFonts w:ascii="Cascadia Code" w:hAnsi="Cascadia Code" w:cs="Cascadia Code"/>
+              </w:rPr>
+            </w:pPr>
+          </w:p>
+        </w:tc>
+        <w:tc>
+          <w:tcPr>
+            <w:tcW w:w="1366" w:type="dxa"/>
+          </w:tcPr>
+          <w:p>
+            <w:pPr>
+              <w:jc w:val="both"/>
+              <w:rPr>
+                <w:rFonts w:ascii="Cascadia Code" w:hAnsi="Cascadia Code" w:cs="Cascadia Code"/>
+              </w:rPr>
+            </w:pPr>
+          </w:p>
+        </w:tc>
+      </w:tr>
+      <w:tr>
+        <w:tc>
+          <w:tcPr>
+            <w:tcW w:w="1129" w:type="dxa"/>
+          </w:tcPr>
+          <w:p>
+            <w:pPr>
+              <w:jc w:val="both"/>
+              <w:rPr>
+                <w:rFonts w:ascii="Cascadia Code" w:hAnsi="Cascadia Code" w:cs="Cascadia Code"/>
+              </w:rPr>
+            </w:pPr>
+          </w:p>
+        </w:tc>
+        <w:tc>
+          <w:tcPr>
+            <w:tcW w:w="4678" w:type="dxa"/>
+          </w:tcPr>
+          <w:p>
+            <w:pPr>
+              <w:jc w:val="both"/>
+              <w:rPr>
+                <w:rFonts w:ascii="Cascadia Code" w:hAnsi="Cascadia Code" w:cs="Cascadia Code"/>
+              </w:rPr>
+            </w:pPr>
+          </w:p>
+        </w:tc>
+        <w:tc>
+          <w:tcPr>
+            <w:tcW w:w="1843" w:type="dxa"/>
+          </w:tcPr>
+          <w:p>
+            <w:pPr>
+              <w:jc w:val="both"/>
+              <w:rPr>
+                <w:rFonts w:ascii="Cascadia Code" w:hAnsi="Cascadia Code" w:cs="Cascadia Code"/>
+              </w:rPr>
+            </w:pPr>
+          </w:p>
+        </w:tc>
+        <w:tc>
+          <w:tcPr>
+            <w:tcW w:w="1366" w:type="dxa"/>
+          </w:tcPr>
+          <w:p>
+            <w:pPr>
+              <w:jc w:val="both"/>
+              <w:rPr>
+                <w:rFonts w:ascii="Cascadia Code" w:hAnsi="Cascadia Code" w:cs="Cascadia Code"/>
+              </w:rPr>
+            </w:pPr>
+          </w:p>
+        </w:tc>
+      </w:tr>
+      <w:tr>
+        <w:tc>
+          <w:tcPr>
+            <w:tcW w:w="1129" w:type="dxa"/>
+          </w:tcPr>
+          <w:p>
+            <w:pPr>
+              <w:jc w:val="both"/>
+              <w:rPr>
+                <w:rFonts w:ascii="Cascadia Code" w:hAnsi="Cascadia Code" w:cs="Cascadia Code"/>
+              </w:rPr>
+            </w:pPr>
+          </w:p>
+        </w:tc>
+        <w:tc>
+          <w:tcPr>
+            <w:tcW w:w="4678" w:type="dxa"/>
+          </w:tcPr>
+          <w:p>
+            <w:pPr>
+              <w:jc w:val="both"/>
+              <w:rPr>
+                <w:rFonts w:ascii="Cascadia Code" w:hAnsi="Cascadia Code" w:cs="Cascadia Code"/>
+              </w:rPr>
+            </w:pPr>
+          </w:p>
+        </w:tc>
+        <w:tc>
+          <w:tcPr>
+            <w:tcW w:w="1843" w:type="dxa"/>
+          </w:tcPr>
+          <w:p>
+            <w:pPr>
+              <w:jc w:val="both"/>
+              <w:rPr>
+                <w:rFonts w:ascii="Cascadia Code" w:hAnsi="Cascadia Code" w:cs="Cascadia Code"/>
+              </w:rPr>
+            </w:pPr>
+          </w:p>
+        </w:tc>
+        <w:tc>
+          <w:tcPr>
+            <w:tcW w:w="1366" w:type="dxa"/>
+          </w:tcPr>
+          <w:p>
+            <w:pPr>
+              <w:jc w:val="both"/>
+              <w:rPr>
+                <w:rFonts w:ascii="Cascadia Code" w:hAnsi="Cascadia Code" w:cs="Cascadia Code"/>
+              </w:rPr>
+            </w:pPr>
+          </w:p>
+        </w:tc>
+      </w:tr>
+      <w:tr>
+        <w:tc>
+          <w:tcPr>
+            <w:tcW w:w="1129" w:type="dxa"/>
+          </w:tcPr>
+          <w:p>
+            <w:pPr>
+              <w:jc w:val="both"/>
+              <w:rPr>
+                <w:rFonts w:ascii="Cascadia Code" w:hAnsi="Cascadia Code" w:cs="Cascadia Code"/>
+              </w:rPr>
+            </w:pPr>
+          </w:p>
+        </w:tc>
+        <w:tc>
+          <w:tcPr>
+            <w:tcW w:w="4678" w:type="dxa"/>
+          </w:tcPr>
+          <w:p>
+            <w:pPr>
+              <w:jc w:val="both"/>
+              <w:rPr>
+                <w:rFonts w:ascii="Cascadia Code" w:hAnsi="Cascadia Code" w:cs="Cascadia Code"/>
+              </w:rPr>
+            </w:pPr>
+          </w:p>
+        </w:tc>
+        <w:tc>
+          <w:tcPr>
+            <w:tcW w:w="1843" w:type="dxa"/>
+          </w:tcPr>
+          <w:p>
+            <w:pPr>
+              <w:jc w:val="both"/>
+              <w:rPr>
+                <w:rFonts w:ascii="Cascadia Code" w:hAnsi="Cascadia Code" w:cs="Cascadia Code"/>
+              </w:rPr>
+            </w:pPr>
+          </w:p>
+        </w:tc>
+        <w:tc>
+          <w:tcPr>
+            <w:tcW w:w="1366" w:type="dxa"/>
+          </w:tcPr>
+          <w:p>
+            <w:pPr>
+              <w:jc w:val="both"/>
+              <w:rPr>
+                <w:rFonts w:ascii="Cascadia Code" w:hAnsi="Cascadia Code" w:cs="Cascadia Code"/>
+              </w:rPr>
+            </w:pPr>
+          </w:p>
+        </w:tc>
+      </w:tr>
+      <w:tr>
+        <w:tc>
+          <w:tcPr>
+            <w:tcW w:w="1129" w:type="dxa"/>
+          </w:tcPr>
+          <w:p>
+            <w:pPr>
+              <w:jc w:val="both"/>
+              <w:rPr>
+                <w:rFonts w:ascii="Cascadia Code" w:hAnsi="Cascadia Code" w:cs="Cascadia Code"/>
+              </w:rPr>
+            </w:pPr>
+          </w:p>
+        </w:tc>
+        <w:tc>
+          <w:tcPr>
+            <w:tcW w:w="4678" w:type="dxa"/>
+          </w:tcPr>
+          <w:p>
+            <w:pPr>
+              <w:jc w:val="both"/>
+              <w:rPr>
+                <w:rFonts w:ascii="Cascadia Code" w:hAnsi="Cascadia Code" w:cs="Cascadia Code"/>
+              </w:rPr>
+            </w:pPr>
+          </w:p>
+        </w:tc>
+        <w:tc>
+          <w:tcPr>
+            <w:tcW w:w="1843" w:type="dxa"/>
+          </w:tcPr>
+          <w:p>
+            <w:pPr>
+              <w:jc w:val="both"/>
+              <w:rPr>
+                <w:rFonts w:ascii="Cascadia Code" w:hAnsi="Cascadia Code" w:cs="Cascadia Code"/>
+              </w:rPr>
+            </w:pPr>
+          </w:p>
+        </w:tc>
+        <w:tc>
+          <w:tcPr>
+            <w:tcW w:w="1366" w:type="dxa"/>
+          </w:tcPr>
+          <w:p>
+            <w:pPr>
+              <w:jc w:val="both"/>
+              <w:rPr>
+                <w:rFonts w:ascii="Cascadia Code" w:hAnsi="Cascadia Code" w:cs="Cascadia Code"/>
+              </w:rPr>
+            </w:pPr>
+          </w:p>
+        </w:tc>
+      </w:tr>
+      <w:tr>
+        <w:tc>
+          <w:tcPr>
+            <w:tcW w:w="1129" w:type="dxa"/>
+          </w:tcPr>
+          <w:p>
+            <w:pPr>
+              <w:jc w:val="both"/>
+              <w:rPr>
+                <w:rFonts w:ascii="Cascadia Code" w:hAnsi="Cascadia Code" w:cs="Cascadia Code"/>
+              </w:rPr>
+            </w:pPr>
+          </w:p>
+        </w:tc>
+        <w:tc>
+          <w:tcPr>
+            <w:tcW w:w="4678" w:type="dxa"/>
+          </w:tcPr>
+          <w:p>
+            <w:pPr>
+              <w:jc w:val="both"/>
+              <w:rPr>
+                <w:rFonts w:ascii="Cascadia Code" w:hAnsi="Cascadia Code" w:cs="Cascadia Code"/>
+              </w:rPr>
+            </w:pPr>
+          </w:p>
+        </w:tc>
+        <w:tc>
+          <w:tcPr>
+            <w:tcW w:w="1843" w:type="dxa"/>
+          </w:tcPr>
+          <w:p>
+            <w:pPr>
+              <w:jc w:val="both"/>
+              <w:rPr>
+                <w:rFonts w:ascii="Cascadia Code" w:hAnsi="Cascadia Code" w:cs="Cascadia Code"/>
+              </w:rPr>
+            </w:pPr>
+          </w:p>
+        </w:tc>
+        <w:tc>
+          <w:tcPr>
+            <w:tcW w:w="1366" w:type="dxa"/>
+          </w:tcPr>
+          <w:p>
+            <w:pPr>
+              <w:jc w:val="both"/>
+              <w:rPr>
+                <w:rFonts w:ascii="Cascadia Code" w:hAnsi="Cascadia Code" w:cs="Cascadia Code"/>
+              </w:rPr>
+            </w:pPr>
+          </w:p>
+        </w:tc>
+      </w:tr>
+      <w:tr>
+        <w:tc>
+          <w:tcPr>
+            <w:tcW w:w="1129" w:type="dxa"/>
+          </w:tcPr>
+          <w:p>
+            <w:pPr>
+              <w:jc w:val="both"/>
+              <w:rPr>
+                <w:rFonts w:ascii="Cascadia Code" w:hAnsi="Cascadia Code" w:cs="Cascadia Code"/>
+              </w:rPr>
+            </w:pPr>
+          </w:p>
+        </w:tc>
+        <w:tc>
+          <w:tcPr>
+            <w:tcW w:w="4678" w:type="dxa"/>
+          </w:tcPr>
+          <w:p>
+            <w:pPr>
+              <w:jc w:val="both"/>
+              <w:rPr>
+                <w:rFonts w:ascii="Cascadia Code" w:hAnsi="Cascadia Code" w:cs="Cascadia Code"/>
+              </w:rPr>
+            </w:pPr>
+          </w:p>
+        </w:tc>
+        <w:tc>
+          <w:tcPr>
+            <w:tcW w:w="1843" w:type="dxa"/>
+          </w:tcPr>
+          <w:p>
+            <w:pPr>
+              <w:jc w:val="both"/>
+              <w:rPr>
+                <w:rFonts w:ascii="Cascadia Code" w:hAnsi="Cascadia Code" w:cs="Cascadia Code"/>
+              </w:rPr>
+            </w:pPr>
+          </w:p>
+        </w:tc>
+        <w:tc>
+          <w:tcPr>
+            <w:tcW w:w="1366" w:type="dxa"/>
+          </w:tcPr>
+          <w:p>
+            <w:pPr>
+              <w:jc w:val="both"/>
+              <w:rPr>
+                <w:rFonts w:ascii="Cascadia Code" w:hAnsi="Cascadia Code" w:cs="Cascadia Code"/>
+              </w:rPr>
+            </w:pPr>
+          </w:p>
+        </w:tc>
+      </w:tr>
+      <w:tr>
+        <w:tc>
+          <w:tcPr>
+            <w:tcW w:w="1129" w:type="dxa"/>
+          </w:tcPr>
+          <w:p>
+            <w:pPr>
+              <w:jc w:val="both"/>
+              <w:rPr>
+                <w:rFonts w:ascii="Cascadia Code" w:hAnsi="Cascadia Code" w:cs="Cascadia Code"/>
+              </w:rPr>
+            </w:pPr>
+          </w:p>
+        </w:tc>
+        <w:tc>
+          <w:tcPr>
+            <w:tcW w:w="4678" w:type="dxa"/>
+          </w:tcPr>
+          <w:p>
+            <w:pPr>
+              <w:jc w:val="both"/>
+              <w:rPr>
+                <w:rFonts w:ascii="Cascadia Code" w:hAnsi="Cascadia Code" w:cs="Cascadia Code"/>
+              </w:rPr>
+            </w:pPr>
+          </w:p>
+        </w:tc>
+        <w:tc>
+          <w:tcPr>
+            <w:tcW w:w="1843" w:type="dxa"/>
+          </w:tcPr>
+          <w:p>
+            <w:pPr>
+              <w:jc w:val="both"/>
+              <w:rPr>
+                <w:rFonts w:ascii="Cascadia Code" w:hAnsi="Cascadia Code" w:cs="Cascadia Code"/>
+              </w:rPr>
+            </w:pPr>
+          </w:p>
+        </w:tc>
+        <w:tc>
+          <w:tcPr>
+            <w:tcW w:w="1366" w:type="dxa"/>
+          </w:tcPr>
+          <w:p>
+            <w:pPr>
+              <w:jc w:val="both"/>
+              <w:rPr>
+                <w:rFonts w:ascii="Cascadia Code" w:hAnsi="Cascadia Code" w:cs="Cascadia Code"/>
+              </w:rPr>
+            </w:pPr>
+          </w:p>
+        </w:tc>
+      </w:tr>
+      <w:tr>
+        <w:tc>
+          <w:tcPr>
+            <w:tcW w:w="1129" w:type="dxa"/>
+          </w:tcPr>
+          <w:p>
+            <w:pPr>
+              <w:jc w:val="both"/>
+              <w:rPr>
+                <w:rFonts w:ascii="Cascadia Code" w:hAnsi="Cascadia Code" w:cs="Cascadia Code"/>
+              </w:rPr>
+            </w:pPr>
+          </w:p>
+        </w:tc>
+        <w:tc>
+          <w:tcPr>
+            <w:tcW w:w="4678" w:type="dxa"/>
+          </w:tcPr>
+          <w:p>
+            <w:pPr>
+              <w:jc w:val="both"/>
+              <w:rPr>
+                <w:rFonts w:ascii="Cascadia Code" w:hAnsi="Cascadia Code" w:cs="Cascadia Code"/>
+              </w:rPr>
+            </w:pPr>
+          </w:p>
+        </w:tc>
+        <w:tc>
+          <w:tcPr>
+            <w:tcW w:w="1843" w:type="dxa"/>
+          </w:tcPr>
+          <w:p>
+            <w:pPr>
+              <w:jc w:val="both"/>
+              <w:rPr>
+                <w:rFonts w:ascii="Cascadia Code" w:hAnsi="Cascadia Code" w:cs="Cascadia Code"/>
+              </w:rPr>
+            </w:pPr>
+          </w:p>
+        </w:tc>
+        <w:tc>
+          <w:tcPr>
+            <w:tcW w:w="1366" w:type="dxa"/>
+          </w:tcPr>
+          <w:p>
+            <w:pPr>
+              <w:jc w:val="both"/>
+              <w:rPr>
+                <w:rFonts w:ascii="Cascadia Code" w:hAnsi="Cascadia Code" w:cs="Cascadia Code"/>
+              </w:rPr>
+            </w:pPr>
+          </w:p>
+        </w:tc>
+      </w:tr>
+      <w:tr>
+        <w:tc>
+          <w:tcPr>
+            <w:tcW w:w="1129" w:type="dxa"/>
+          </w:tcPr>
+          <w:p>
+            <w:pPr>
+              <w:jc w:val="both"/>
+              <w:rPr>
+                <w:rFonts w:ascii="Cascadia Code" w:hAnsi="Cascadia Code" w:cs="Cascadia Code"/>
+              </w:rPr>
+            </w:pPr>
+          </w:p>
+        </w:tc>
+        <w:tc>
+          <w:tcPr>
+            <w:tcW w:w="4678" w:type="dxa"/>
+          </w:tcPr>
+          <w:p>
+            <w:pPr>
+              <w:jc w:val="both"/>
+              <w:rPr>
+                <w:rFonts w:ascii="Cascadia Code" w:hAnsi="Cascadia Code" w:cs="Cascadia Code"/>
+              </w:rPr>
+            </w:pPr>
+          </w:p>
+        </w:tc>
+        <w:tc>
+          <w:tcPr>
+            <w:tcW w:w="1843" w:type="dxa"/>
+          </w:tcPr>
+          <w:p>
+            <w:pPr>
+              <w:jc w:val="both"/>
+              <w:rPr>
+                <w:rFonts w:ascii="Cascadia Code" w:hAnsi="Cascadia Code" w:cs="Cascadia Code"/>
+              </w:rPr>
+            </w:pPr>
+          </w:p>
+        </w:tc>
+        <w:tc>
+          <w:tcPr>
+            <w:tcW w:w="1366" w:type="dxa"/>
+          </w:tcPr>
+          <w:p>
+            <w:pPr>
+              <w:jc w:val="both"/>
+              <w:rPr>
+                <w:rFonts w:ascii="Cascadia Code" w:hAnsi="Cascadia Code" w:cs="Cascadia Code"/>
+              </w:rPr>
+            </w:pPr>
+          </w:p>
+        </w:tc>
+      </w:tr>
+      <w:tr>
+        <w:tc>
+          <w:tcPr>
+            <w:tcW w:w="1129" w:type="dxa"/>
+          </w:tcPr>
+          <w:p>
+            <w:pPr>
+              <w:jc w:val="both"/>
+              <w:rPr>
+                <w:rFonts w:ascii="Cascadia Code" w:hAnsi="Cascadia Code" w:cs="Cascadia Code"/>
+              </w:rPr>
+            </w:pPr>
+          </w:p>
+        </w:tc>
+        <w:tc>
+          <w:tcPr>
+            <w:tcW w:w="4678" w:type="dxa"/>
+          </w:tcPr>
+          <w:p>
+            <w:pPr>
+              <w:jc w:val="both"/>
+              <w:rPr>
+                <w:rFonts w:ascii="Cascadia Code" w:hAnsi="Cascadia Code" w:cs="Cascadia Code"/>
+              </w:rPr>
+            </w:pPr>
+          </w:p>
+        </w:tc>
+        <w:tc>
+          <w:tcPr>
+            <w:tcW w:w="1843" w:type="dxa"/>
+          </w:tcPr>
+          <w:p>
+            <w:pPr>
+              <w:jc w:val="both"/>
+              <w:rPr>
+                <w:rFonts w:ascii="Cascadia Code" w:hAnsi="Cascadia Code" w:cs="Cascadia Code"/>
+              </w:rPr>
+            </w:pPr>
+          </w:p>
+        </w:tc>
+        <w:tc>
+          <w:tcPr>
+            <w:tcW w:w="1366" w:type="dxa"/>
+          </w:tcPr>
+          <w:p>
+            <w:pPr>
+              <w:jc w:val="both"/>
+              <w:rPr>
+                <w:rFonts w:ascii="Cascadia Code" w:hAnsi="Cascadia Code" w:cs="Cascadia Code"/>
+              </w:rPr>
+            </w:pPr>
+          </w:p>
+        </w:tc>
+      </w:tr>
+      <w:tr>
+        <w:tc>
+          <w:tcPr>
+            <w:tcW w:w="1129" w:type="dxa"/>
+          </w:tcPr>
+          <w:p>
+            <w:pPr>
+              <w:jc w:val="both"/>
+              <w:rPr>
+                <w:rFonts w:ascii="Cascadia Code" w:hAnsi="Cascadia Code" w:cs="Cascadia Code"/>
+              </w:rPr>
+            </w:pPr>
+          </w:p>
+        </w:tc>
+        <w:tc>
+          <w:tcPr>
+            <w:tcW w:w="4678" w:type="dxa"/>
+          </w:tcPr>
+          <w:p>
+            <w:pPr>
+              <w:jc w:val="both"/>
+              <w:rPr>
+                <w:rFonts w:ascii="Cascadia Code" w:hAnsi="Cascadia Code" w:cs="Cascadia Code"/>
+              </w:rPr>
+            </w:pPr>
+          </w:p>
+        </w:tc>
+        <w:tc>
+          <w:tcPr>
+            <w:tcW w:w="1843" w:type="dxa"/>
+          </w:tcPr>
+          <w:p>
+            <w:pPr>
+              <w:jc w:val="both"/>
+              <w:rPr>
+                <w:rFonts w:ascii="Cascadia Code" w:hAnsi="Cascadia Code" w:cs="Cascadia Code"/>
+              </w:rPr>
+            </w:pPr>
+          </w:p>
+        </w:tc>
+        <w:tc>
+          <w:tcPr>
+            <w:tcW w:w="1366" w:type="dxa"/>
+          </w:tcPr>
+          <w:p>
+            <w:pPr>
+              <w:jc w:val="both"/>
+              <w:rPr>
+                <w:rFonts w:ascii="Cascadia Code" w:hAnsi="Cascadia Code" w:cs="Cascadia Code"/>
+              </w:rPr>
+            </w:pPr>
+          </w:p>
+        </w:tc>
+      </w:tr>
+      <w:tr>
+        <w:tc>
+          <w:tcPr>
+            <w:tcW w:w="1129" w:type="dxa"/>
+          </w:tcPr>
+          <w:p>
+            <w:pPr>
+              <w:jc w:val="both"/>
+              <w:rPr>
+                <w:rFonts w:ascii="Cascadia Code" w:hAnsi="Cascadia Code" w:cs="Cascadia Code"/>
+              </w:rPr>
+            </w:pPr>
+          </w:p>
+        </w:tc>
+        <w:tc>
+          <w:tcPr>
+            <w:tcW w:w="4678" w:type="dxa"/>
+          </w:tcPr>
+          <w:p>
+            <w:pPr>
+              <w:jc w:val="both"/>
+              <w:rPr>
+                <w:rFonts w:ascii="Cascadia Code" w:hAnsi="Cascadia Code" w:cs="Cascadia Code"/>
+              </w:rPr>
+            </w:pPr>
+          </w:p>
+        </w:tc>
+        <w:tc>
+          <w:tcPr>
+            <w:tcW w:w="1843" w:type="dxa"/>
+          </w:tcPr>
+          <w:p>
+            <w:pPr>
+              <w:jc w:val="both"/>
+              <w:rPr>
+                <w:rFonts w:ascii="Cascadia Code" w:hAnsi="Cascadia Code" w:cs="Cascadia Code"/>
+              </w:rPr>
+            </w:pPr>
+          </w:p>
+        </w:tc>
+        <w:tc>
+          <w:tcPr>
+            <w:tcW w:w="1366" w:type="dxa"/>
+          </w:tcPr>
+          <w:p>
+            <w:pPr>
+              <w:jc w:val="both"/>
+              <w:rPr>
+                <w:rFonts w:ascii="Cascadia Code" w:hAnsi="Cascadia Code" w:cs="Cascadia Code"/>
+              </w:rPr>
+            </w:pPr>
+          </w:p>
+        </w:tc>
+      </w:tr>
+      <w:tr>
+        <w:tc>
+          <w:tcPr>
+            <w:tcW w:w="1129" w:type="dxa"/>
+          </w:tcPr>
+          <w:p>
+            <w:pPr>
+              <w:jc w:val="both"/>
+              <w:rPr>
+                <w:rFonts w:ascii="Cascadia Code" w:hAnsi="Cascadia Code" w:cs="Cascadia Code"/>
+              </w:rPr>
+            </w:pPr>
+          </w:p>
+        </w:tc>
+        <w:tc>
+          <w:tcPr>
+            <w:tcW w:w="4678" w:type="dxa"/>
+          </w:tcPr>
+          <w:p>
+            <w:pPr>
+              <w:jc w:val="both"/>
+              <w:rPr>
+                <w:rFonts w:ascii="Cascadia Code" w:hAnsi="Cascadia Code" w:cs="Cascadia Code"/>
+              </w:rPr>
+            </w:pPr>
+          </w:p>
+        </w:tc>
+        <w:tc>
+          <w:tcPr>
+            <w:tcW w:w="1843" w:type="dxa"/>
+          </w:tcPr>
+          <w:p>
+            <w:pPr>
+              <w:jc w:val="both"/>
+              <w:rPr>
+                <w:rFonts w:ascii="Cascadia Code" w:hAnsi="Cascadia Code" w:cs="Cascadia Code"/>
+              </w:rPr>
+            </w:pPr>
+          </w:p>
+        </w:tc>
+        <w:tc>
+          <w:tcPr>
+            <w:tcW w:w="1366" w:type="dxa"/>
+          </w:tcPr>
+          <w:p>
+            <w:pPr>
+              <w:jc w:val="both"/>
+              <w:rPr>
+                <w:rFonts w:ascii="Cascadia Code" w:hAnsi="Cascadia Code" w:cs="Cascadia Code"/>
+              </w:rPr>
+            </w:pPr>
+          </w:p>
+        </w:tc>
+      </w:tr>
+      <w:tr>
+        <w:tc>
+          <w:tcPr>
+            <w:tcW w:w="1129" w:type="dxa"/>
+          </w:tcPr>
+          <w:p>
+            <w:pPr>
+              <w:jc w:val="both"/>
+              <w:rPr>
+                <w:rFonts w:ascii="Cascadia Code" w:hAnsi="Cascadia Code" w:cs="Cascadia Code"/>
+              </w:rPr>
+            </w:pPr>
+          </w:p>
+        </w:tc>
+        <w:tc>
+          <w:tcPr>
+            <w:tcW w:w="4678" w:type="dxa"/>
+          </w:tcPr>
+          <w:p>
+            <w:pPr>
+              <w:jc w:val="both"/>
+              <w:rPr>
+                <w:rFonts w:ascii="Cascadia Code" w:hAnsi="Cascadia Code" w:cs="Cascadia Code"/>
+              </w:rPr>
+            </w:pPr>
+          </w:p>
+        </w:tc>
+        <w:tc>
+          <w:tcPr>
+            <w:tcW w:w="1843" w:type="dxa"/>
+          </w:tcPr>
+          <w:p>
+            <w:pPr>
+              <w:jc w:val="both"/>
+              <w:rPr>
+                <w:rFonts w:ascii="Cascadia Code" w:hAnsi="Cascadia Code" w:cs="Cascadia Code"/>
+              </w:rPr>
+            </w:pPr>
+          </w:p>
+        </w:tc>
+        <w:tc>
+          <w:tcPr>
+            <w:tcW w:w="1366" w:type="dxa"/>
+          </w:tcPr>
+          <w:p>
+            <w:pPr>
+              <w:jc w:val="both"/>
+              <w:rPr>
+                <w:rFonts w:ascii="Cascadia Code" w:hAnsi="Cascadia Code" w:cs="Cascadia Code"/>
+              </w:rPr>
+            </w:pPr>
+          </w:p>
+        </w:tc>
+      </w:tr>
+      <w:tr>
+        <w:tc>
+          <w:tcPr>
+            <w:tcW w:w="1129" w:type="dxa"/>
+          </w:tcPr>
+          <w:p>
+            <w:pPr>
+              <w:jc w:val="both"/>
+              <w:rPr>
+                <w:rFonts w:ascii="Cascadia Code" w:hAnsi="Cascadia Code" w:cs="Cascadia Code"/>
+              </w:rPr>
+            </w:pPr>
           </w:p>
         </w:tc>
         <w:tc>
@@ -1414,8 +2242,16 @@
         <w:rPr>
           <w:rFonts w:ascii="Cascadia Code" w:hAnsi="Cascadia Code" w:cs="Cascadia Code"/>
         </w:rPr>
-        <w:t>CLR (Common Language Runtime) is a virtual library which is implementation of CLI (Common Language Infrastructure)..</w:t>
-      </w:r>
+        <w:t>CLR (Common Language Runtime) is a virtual library which is implementation of CLI (Common Language Infrastructure</w:t>
+      </w:r>
+      <w:proofErr w:type="gramStart"/>
+      <w:r>
+        <w:rPr>
+          <w:rFonts w:ascii="Cascadia Code" w:hAnsi="Cascadia Code" w:cs="Cascadia Code"/>
+        </w:rPr>
+        <w:t>)..</w:t>
+      </w:r>
+      <w:proofErr w:type="gramEnd"/>
     </w:p>
     <w:p>
       <w:pPr>
@@ -1452,7 +2288,35 @@
         <w:rPr>
           <w:rFonts w:ascii="Cascadia Code" w:hAnsi="Cascadia Code" w:cs="Cascadia Code"/>
         </w:rPr>
-        <w:t>IL code and other resources (bitmaps, strings,..) are stored in assembly with .dll extension.</w:t>
+        <w:t xml:space="preserve">IL code and other resources (bitmaps, </w:t>
+      </w:r>
+      <w:proofErr w:type="gramStart"/>
+      <w:r>
+        <w:rPr>
+          <w:rFonts w:ascii="Cascadia Code" w:hAnsi="Cascadia Code" w:cs="Cascadia Code"/>
+        </w:rPr>
+        <w:t>strings,..</w:t>
+      </w:r>
+      <w:proofErr w:type="gramEnd"/>
+      <w:r>
+        <w:rPr>
+          <w:rFonts w:ascii="Cascadia Code" w:hAnsi="Cascadia Code" w:cs="Cascadia Code"/>
+        </w:rPr>
+        <w:t>) are stored in assembly with .</w:t>
+      </w:r>
+      <w:proofErr w:type="spellStart"/>
+      <w:r>
+        <w:rPr>
+          <w:rFonts w:ascii="Cascadia Code" w:hAnsi="Cascadia Code" w:cs="Cascadia Code"/>
+        </w:rPr>
+        <w:t>dll</w:t>
+      </w:r>
+      <w:proofErr w:type="spellEnd"/>
+      <w:r>
+        <w:rPr>
+          <w:rFonts w:ascii="Cascadia Code" w:hAnsi="Cascadia Code" w:cs="Cascadia Code"/>
+        </w:rPr>
+        <w:t xml:space="preserve"> extension.</w:t>
       </w:r>
     </w:p>
     <w:p>
@@ -1508,8 +2372,16 @@
         <w:rPr>
           <w:rFonts w:ascii="Cascadia Code" w:hAnsi="Cascadia Code" w:cs="Cascadia Code"/>
         </w:rPr>
-        <w:t>CLR also provides automatic garbage collection, exception handling, resource management, etc..</w:t>
-      </w:r>
+        <w:t xml:space="preserve">CLR also provides automatic garbage collection, exception handling, resource management, </w:t>
+      </w:r>
+      <w:proofErr w:type="gramStart"/>
+      <w:r>
+        <w:rPr>
+          <w:rFonts w:ascii="Cascadia Code" w:hAnsi="Cascadia Code" w:cs="Cascadia Code"/>
+        </w:rPr>
+        <w:t>etc..</w:t>
+      </w:r>
+      <w:proofErr w:type="gramEnd"/>
     </w:p>
     <w:p>
       <w:pPr>
@@ -1650,12 +2522,21 @@
           <w:color w:val="FF0000"/>
         </w:rPr>
       </w:pPr>
+      <w:proofErr w:type="spellStart"/>
       <w:r>
         <w:rPr>
           <w:rFonts w:ascii="Cascadia Code" w:hAnsi="Cascadia Code" w:cs="Cascadia Code"/>
           <w:color w:val="FF0000"/>
         </w:rPr>
-        <w:t>Console.WriteLine("Hello world!");</w:t>
+        <w:t>Console.WriteLine</w:t>
+      </w:r>
+      <w:proofErr w:type="spellEnd"/>
+      <w:r>
+        <w:rPr>
+          <w:rFonts w:ascii="Cascadia Code" w:hAnsi="Cascadia Code" w:cs="Cascadia Code"/>
+          <w:color w:val="FF0000"/>
+        </w:rPr>
+        <w:t>("Hello world!");</w:t>
       </w:r>
     </w:p>
     <w:p>
@@ -1671,20 +2552,57 @@
           <w:rFonts w:ascii="Cascadia Code" w:hAnsi="Cascadia Code" w:cs="Cascadia Code"/>
           <w:color w:val="FF0000"/>
         </w:rPr>
-        <w:t>namespace YourNamespace</w:t>
-      </w:r>
+        <w:t xml:space="preserve">namespace </w:t>
+      </w:r>
+      <w:proofErr w:type="spellStart"/>
       <w:r>
         <w:rPr>
           <w:rFonts w:ascii="Cascadia Code" w:hAnsi="Cascadia Code" w:cs="Cascadia Code"/>
           <w:color w:val="FF0000"/>
         </w:rPr>
+        <w:t>YourNamespace</w:t>
+      </w:r>
+      <w:proofErr w:type="spellEnd"/>
+      <w:r>
+        <w:rPr>
+          <w:rFonts w:ascii="Cascadia Code" w:hAnsi="Cascadia Code" w:cs="Cascadia Code"/>
+          <w:color w:val="FF0000"/>
+        </w:rPr>
         <w:t xml:space="preserve"> </w:t>
       </w:r>
       <w:r>
         <w:rPr>
           <w:rFonts w:ascii="Cascadia Code" w:hAnsi="Cascadia Code" w:cs="Cascadia Code"/>
         </w:rPr>
-        <w:t>//It can contain class, struct, interface,                          delegate, enum or nested namespace</w:t>
+        <w:t xml:space="preserve">//It can contain class, struct, </w:t>
+      </w:r>
+      <w:proofErr w:type="gramStart"/>
+      <w:r>
+        <w:rPr>
+          <w:rFonts w:ascii="Cascadia Code" w:hAnsi="Cascadia Code" w:cs="Cascadia Code"/>
+        </w:rPr>
+        <w:t xml:space="preserve">interface,   </w:t>
+      </w:r>
+      <w:proofErr w:type="gramEnd"/>
+      <w:r>
+        <w:rPr>
+          <w:rFonts w:ascii="Cascadia Code" w:hAnsi="Cascadia Code" w:cs="Cascadia Code"/>
+        </w:rPr>
+        <w:t xml:space="preserve">                       delegate, </w:t>
+      </w:r>
+      <w:proofErr w:type="spellStart"/>
+      <w:r>
+        <w:rPr>
+          <w:rFonts w:ascii="Cascadia Code" w:hAnsi="Cascadia Code" w:cs="Cascadia Code"/>
+        </w:rPr>
+        <w:t>enum</w:t>
+      </w:r>
+      <w:proofErr w:type="spellEnd"/>
+      <w:r>
+        <w:rPr>
+          <w:rFonts w:ascii="Cascadia Code" w:hAnsi="Cascadia Code" w:cs="Cascadia Code"/>
+        </w:rPr>
+        <w:t xml:space="preserve"> or nested namespace</w:t>
       </w:r>
     </w:p>
     <w:p>
@@ -1716,8 +2634,17 @@
           <w:rFonts w:ascii="Cascadia Code" w:hAnsi="Cascadia Code" w:cs="Cascadia Code"/>
           <w:color w:val="FF0000"/>
         </w:rPr>
-        <w:t xml:space="preserve">    class YourClass</w:t>
-      </w:r>
+        <w:t xml:space="preserve">    class </w:t>
+      </w:r>
+      <w:proofErr w:type="spellStart"/>
+      <w:r>
+        <w:rPr>
+          <w:rFonts w:ascii="Cascadia Code" w:hAnsi="Cascadia Code" w:cs="Cascadia Code"/>
+          <w:color w:val="FF0000"/>
+        </w:rPr>
+        <w:t>YourClass</w:t>
+      </w:r>
+      <w:proofErr w:type="spellEnd"/>
       <w:r>
         <w:rPr>
           <w:rFonts w:ascii="Cascadia Code" w:hAnsi="Cascadia Code" w:cs="Cascadia Code"/>
@@ -1771,8 +2698,17 @@
           <w:rFonts w:ascii="Cascadia Code" w:hAnsi="Cascadia Code" w:cs="Cascadia Code"/>
           <w:color w:val="FF0000"/>
         </w:rPr>
-        <w:t xml:space="preserve">    struct YourStruct</w:t>
-      </w:r>
+        <w:t xml:space="preserve">    struct </w:t>
+      </w:r>
+      <w:proofErr w:type="spellStart"/>
+      <w:r>
+        <w:rPr>
+          <w:rFonts w:ascii="Cascadia Code" w:hAnsi="Cascadia Code" w:cs="Cascadia Code"/>
+          <w:color w:val="FF0000"/>
+        </w:rPr>
+        <w:t>YourStruct</w:t>
+      </w:r>
+      <w:proofErr w:type="spellEnd"/>
       <w:r>
         <w:rPr>
           <w:rFonts w:ascii="Cascadia Code" w:hAnsi="Cascadia Code" w:cs="Cascadia Code"/>
@@ -1831,20 +2767,57 @@
           <w:rFonts w:ascii="Cascadia Code" w:hAnsi="Cascadia Code" w:cs="Cascadia Code"/>
           <w:color w:val="FF0000"/>
         </w:rPr>
-        <w:t xml:space="preserve">    interface IYourInterface</w:t>
-      </w:r>
+        <w:t xml:space="preserve">    interface </w:t>
+      </w:r>
+      <w:proofErr w:type="spellStart"/>
       <w:r>
         <w:rPr>
           <w:rFonts w:ascii="Cascadia Code" w:hAnsi="Cascadia Code" w:cs="Cascadia Code"/>
           <w:color w:val="FF0000"/>
         </w:rPr>
+        <w:t>IYourInterface</w:t>
+      </w:r>
+      <w:proofErr w:type="spellEnd"/>
+      <w:r>
+        <w:rPr>
+          <w:rFonts w:ascii="Cascadia Code" w:hAnsi="Cascadia Code" w:cs="Cascadia Code"/>
+          <w:color w:val="FF0000"/>
+        </w:rPr>
         <w:t xml:space="preserve"> </w:t>
       </w:r>
       <w:r>
         <w:rPr>
           <w:rFonts w:ascii="Cascadia Code" w:hAnsi="Cascadia Code" w:cs="Cascadia Code"/>
         </w:rPr>
-        <w:t>//Can’t be instanstiated directly, It’s members are implemented by class or structs implements interface</w:t>
+        <w:t xml:space="preserve">//Can’t be </w:t>
+      </w:r>
+      <w:proofErr w:type="spellStart"/>
+      <w:r>
+        <w:rPr>
+          <w:rFonts w:ascii="Cascadia Code" w:hAnsi="Cascadia Code" w:cs="Cascadia Code"/>
+        </w:rPr>
+        <w:t>instanstiated</w:t>
+      </w:r>
+      <w:proofErr w:type="spellEnd"/>
+      <w:r>
+        <w:rPr>
+          <w:rFonts w:ascii="Cascadia Code" w:hAnsi="Cascadia Code" w:cs="Cascadia Code"/>
+        </w:rPr>
+        <w:t xml:space="preserve"> directly, </w:t>
+      </w:r>
+      <w:proofErr w:type="gramStart"/>
+      <w:r>
+        <w:rPr>
+          <w:rFonts w:ascii="Cascadia Code" w:hAnsi="Cascadia Code" w:cs="Cascadia Code"/>
+        </w:rPr>
+        <w:t>It’s</w:t>
+      </w:r>
+      <w:proofErr w:type="gramEnd"/>
+      <w:r>
+        <w:rPr>
+          <w:rFonts w:ascii="Cascadia Code" w:hAnsi="Cascadia Code" w:cs="Cascadia Code"/>
+        </w:rPr>
+        <w:t xml:space="preserve"> members are implemented by class or structs implements interface</w:t>
       </w:r>
     </w:p>
     <w:p>
@@ -1892,7 +2865,32 @@
           <w:rFonts w:ascii="Cascadia Code" w:hAnsi="Cascadia Code" w:cs="Cascadia Code"/>
           <w:color w:val="FF0000"/>
         </w:rPr>
-        <w:t xml:space="preserve">    delegate int YourDelegate();</w:t>
+        <w:t xml:space="preserve">    delegate int </w:t>
+      </w:r>
+      <w:proofErr w:type="spellStart"/>
+      <w:proofErr w:type="gramStart"/>
+      <w:r>
+        <w:rPr>
+          <w:rFonts w:ascii="Cascadia Code" w:hAnsi="Cascadia Code" w:cs="Cascadia Code"/>
+          <w:color w:val="FF0000"/>
+        </w:rPr>
+        <w:t>YourDelegate</w:t>
+      </w:r>
+      <w:proofErr w:type="spellEnd"/>
+      <w:r>
+        <w:rPr>
+          <w:rFonts w:ascii="Cascadia Code" w:hAnsi="Cascadia Code" w:cs="Cascadia Code"/>
+          <w:color w:val="FF0000"/>
+        </w:rPr>
+        <w:t>(</w:t>
+      </w:r>
+      <w:proofErr w:type="gramEnd"/>
+      <w:r>
+        <w:rPr>
+          <w:rFonts w:ascii="Cascadia Code" w:hAnsi="Cascadia Code" w:cs="Cascadia Code"/>
+          <w:color w:val="FF0000"/>
+        </w:rPr>
+        <w:t>);</w:t>
       </w:r>
     </w:p>
     <w:p>
@@ -1908,8 +2906,33 @@
           <w:rFonts w:ascii="Cascadia Code" w:hAnsi="Cascadia Code" w:cs="Cascadia Code"/>
           <w:color w:val="FF0000"/>
         </w:rPr>
-        <w:t xml:space="preserve">    enum YourEnum</w:t>
-      </w:r>
+        <w:t xml:space="preserve">    </w:t>
+      </w:r>
+      <w:proofErr w:type="spellStart"/>
+      <w:r>
+        <w:rPr>
+          <w:rFonts w:ascii="Cascadia Code" w:hAnsi="Cascadia Code" w:cs="Cascadia Code"/>
+          <w:color w:val="FF0000"/>
+        </w:rPr>
+        <w:t>enum</w:t>
+      </w:r>
+      <w:proofErr w:type="spellEnd"/>
+      <w:r>
+        <w:rPr>
+          <w:rFonts w:ascii="Cascadia Code" w:hAnsi="Cascadia Code" w:cs="Cascadia Code"/>
+          <w:color w:val="FF0000"/>
+        </w:rPr>
+        <w:t xml:space="preserve"> </w:t>
+      </w:r>
+      <w:proofErr w:type="spellStart"/>
+      <w:r>
+        <w:rPr>
+          <w:rFonts w:ascii="Cascadia Code" w:hAnsi="Cascadia Code" w:cs="Cascadia Code"/>
+          <w:color w:val="FF0000"/>
+        </w:rPr>
+        <w:t>YourEnum</w:t>
+      </w:r>
+      <w:proofErr w:type="spellEnd"/>
       <w:r>
         <w:rPr>
           <w:rFonts w:ascii="Cascadia Code" w:hAnsi="Cascadia Code" w:cs="Cascadia Code"/>
@@ -1969,8 +2992,17 @@
           <w:rFonts w:ascii="Cascadia Code" w:hAnsi="Cascadia Code" w:cs="Cascadia Code"/>
           <w:color w:val="FF0000"/>
         </w:rPr>
-        <w:t xml:space="preserve">    namespace YourNestedNamespace</w:t>
-      </w:r>
+        <w:t xml:space="preserve">    namespace </w:t>
+      </w:r>
+      <w:proofErr w:type="spellStart"/>
+      <w:r>
+        <w:rPr>
+          <w:rFonts w:ascii="Cascadia Code" w:hAnsi="Cascadia Code" w:cs="Cascadia Code"/>
+          <w:color w:val="FF0000"/>
+        </w:rPr>
+        <w:t>YourNestedNamespace</w:t>
+      </w:r>
+      <w:proofErr w:type="spellEnd"/>
     </w:p>
     <w:p>
       <w:pPr>
@@ -2001,8 +3033,17 @@
           <w:rFonts w:ascii="Cascadia Code" w:hAnsi="Cascadia Code" w:cs="Cascadia Code"/>
           <w:color w:val="FF0000"/>
         </w:rPr>
-        <w:t xml:space="preserve">        struct YourStruct</w:t>
-      </w:r>
+        <w:t xml:space="preserve">        struct </w:t>
+      </w:r>
+      <w:proofErr w:type="spellStart"/>
+      <w:r>
+        <w:rPr>
+          <w:rFonts w:ascii="Cascadia Code" w:hAnsi="Cascadia Code" w:cs="Cascadia Code"/>
+          <w:color w:val="FF0000"/>
+        </w:rPr>
+        <w:t>YourStruct</w:t>
+      </w:r>
+      <w:proofErr w:type="spellEnd"/>
     </w:p>
     <w:p>
       <w:pPr>
@@ -2269,7 +3310,21 @@
         <w:rPr>
           <w:rFonts w:ascii="Cascadia Code" w:hAnsi="Cascadia Code" w:cs="Cascadia Code"/>
         </w:rPr>
-        <w:t>(Configuration file..&amp; contains info about compilation &amp; etc.)</w:t>
+        <w:t xml:space="preserve">(Configuration </w:t>
+      </w:r>
+      <w:proofErr w:type="gramStart"/>
+      <w:r>
+        <w:rPr>
+          <w:rFonts w:ascii="Cascadia Code" w:hAnsi="Cascadia Code" w:cs="Cascadia Code"/>
+        </w:rPr>
+        <w:t>file..</w:t>
+      </w:r>
+      <w:proofErr w:type="gramEnd"/>
+      <w:r>
+        <w:rPr>
+          <w:rFonts w:ascii="Cascadia Code" w:hAnsi="Cascadia Code" w:cs="Cascadia Code"/>
+        </w:rPr>
+        <w:t>&amp; contains info about compilation &amp; etc.)</w:t>
       </w:r>
     </w:p>
     <w:p>
@@ -2293,11 +3348,19 @@
         </w:rPr>
         <w:t>(</w:t>
       </w:r>
-      <w:r>
-        <w:rPr>
-          <w:rFonts w:ascii="Cascadia Code" w:hAnsi="Cascadia Code" w:cs="Cascadia Code"/>
-        </w:rPr>
-        <w:t>bin folder contains binary</w:t>
+      <w:proofErr w:type="gramStart"/>
+      <w:r>
+        <w:rPr>
+          <w:rFonts w:ascii="Cascadia Code" w:hAnsi="Cascadia Code" w:cs="Cascadia Code"/>
+        </w:rPr>
+        <w:t>bin</w:t>
+      </w:r>
+      <w:proofErr w:type="gramEnd"/>
+      <w:r>
+        <w:rPr>
+          <w:rFonts w:ascii="Cascadia Code" w:hAnsi="Cascadia Code" w:cs="Cascadia Code"/>
+        </w:rPr>
+        <w:t xml:space="preserve"> folder contains binary</w:t>
       </w:r>
       <w:r>
         <w:rPr>
@@ -2620,9 +3683,911 @@
     </w:p>
     <w:p>
       <w:pPr>
-        <w:ind w:firstLine="720"/>
-        <w:rPr>
-          <w:rFonts w:ascii="Cascadia Code" w:hAnsi="Cascadia Code" w:cs="Cascadia Code"/>
+        <w:rPr>
+          <w:rFonts w:ascii="Cascadia Code" w:hAnsi="Cascadia Code" w:cs="Cascadia Code"/>
+        </w:rPr>
+      </w:pPr>
+      <w:r>
+        <w:rPr>
+          <w:rFonts w:ascii="Cascadia Code" w:hAnsi="Cascadia Code" w:cs="Cascadia Code"/>
+        </w:rPr>
+        <w:br w:type="page"/>
+      </w:r>
+    </w:p>
+    <w:p>
+      <w:pPr>
+        <w:rPr>
+          <w:rFonts w:ascii="Cascadia Code" w:hAnsi="Cascadia Code" w:cs="Cascadia Code"/>
+          <w:sz w:val="44"/>
+          <w:szCs w:val="44"/>
+          <w:u w:val="single"/>
+        </w:rPr>
+      </w:pPr>
+      <w:r>
+        <w:rPr>
+          <w:rFonts w:ascii="Cascadia Code" w:hAnsi="Cascadia Code" w:cs="Cascadia Code"/>
+          <w:sz w:val="44"/>
+          <w:szCs w:val="44"/>
+          <w:u w:val="single"/>
+        </w:rPr>
+        <w:lastRenderedPageBreak/>
+        <w:t>Datatypes &amp; Variables</w:t>
+      </w:r>
+    </w:p>
+    <w:p>
+      <w:pPr>
+        <w:rPr>
+          <w:rFonts w:ascii="Cascadia Code" w:hAnsi="Cascadia Code" w:cs="Cascadia Code"/>
+          <w:sz w:val="44"/>
+          <w:szCs w:val="44"/>
+          <w:u w:val="single"/>
+        </w:rPr>
+      </w:pPr>
+    </w:p>
+    <w:tbl>
+      <w:tblPr>
+        <w:tblW w:w="9397" w:type="dxa"/>
+        <w:tblBorders>
+          <w:top w:val="single" w:sz="6" w:space="0" w:color="CCCCCC"/>
+          <w:left w:val="single" w:sz="6" w:space="0" w:color="CCCCCC"/>
+          <w:bottom w:val="single" w:sz="6" w:space="0" w:color="CCCCCC"/>
+          <w:right w:val="single" w:sz="6" w:space="0" w:color="CCCCCC"/>
+        </w:tblBorders>
+        <w:shd w:val="clear" w:color="auto" w:fill="FFFFFF"/>
+        <w:tblCellMar>
+          <w:top w:w="15" w:type="dxa"/>
+          <w:left w:w="15" w:type="dxa"/>
+          <w:bottom w:w="15" w:type="dxa"/>
+          <w:right w:w="15" w:type="dxa"/>
+        </w:tblCellMar>
+        <w:tblLook w:val="04A0" w:firstRow="1" w:lastRow="0" w:firstColumn="1" w:lastColumn="0" w:noHBand="0" w:noVBand="1"/>
+      </w:tblPr>
+      <w:tblGrid>
+        <w:gridCol w:w="1348"/>
+        <w:gridCol w:w="1963"/>
+        <w:gridCol w:w="6086"/>
+      </w:tblGrid>
+      <w:tr>
+        <w:trPr>
+          <w:trHeight w:val="575"/>
+        </w:trPr>
+        <w:tc>
+          <w:tcPr>
+            <w:tcW w:w="1722" w:type="dxa"/>
+            <w:shd w:val="clear" w:color="auto" w:fill="FFFFFF"/>
+            <w:tcMar>
+              <w:top w:w="120" w:type="dxa"/>
+              <w:left w:w="240" w:type="dxa"/>
+              <w:bottom w:w="120" w:type="dxa"/>
+              <w:right w:w="120" w:type="dxa"/>
+            </w:tcMar>
+            <w:hideMark/>
+          </w:tcPr>
+          <w:p>
+            <w:pPr>
+              <w:rPr>
+                <w:rFonts w:ascii="Cascadia Code" w:hAnsi="Cascadia Code" w:cs="Cascadia Code"/>
+                <w:b/>
+                <w:bCs/>
+                <w:u w:val="single"/>
+              </w:rPr>
+            </w:pPr>
+            <w:r>
+              <w:rPr>
+                <w:rFonts w:ascii="Cascadia Code" w:hAnsi="Cascadia Code" w:cs="Cascadia Code"/>
+                <w:b/>
+                <w:bCs/>
+                <w:u w:val="single"/>
+              </w:rPr>
+              <w:t>Data Type</w:t>
+            </w:r>
+          </w:p>
+        </w:tc>
+        <w:tc>
+          <w:tcPr>
+            <w:tcW w:w="1688" w:type="dxa"/>
+            <w:shd w:val="clear" w:color="auto" w:fill="FFFFFF"/>
+            <w:tcMar>
+              <w:top w:w="120" w:type="dxa"/>
+              <w:left w:w="120" w:type="dxa"/>
+              <w:bottom w:w="120" w:type="dxa"/>
+              <w:right w:w="120" w:type="dxa"/>
+            </w:tcMar>
+            <w:hideMark/>
+          </w:tcPr>
+          <w:p>
+            <w:pPr>
+              <w:rPr>
+                <w:rFonts w:ascii="Cascadia Code" w:hAnsi="Cascadia Code" w:cs="Cascadia Code"/>
+                <w:b/>
+                <w:bCs/>
+                <w:u w:val="single"/>
+              </w:rPr>
+            </w:pPr>
+            <w:r>
+              <w:rPr>
+                <w:rFonts w:ascii="Cascadia Code" w:hAnsi="Cascadia Code" w:cs="Cascadia Code"/>
+                <w:b/>
+                <w:bCs/>
+                <w:u w:val="single"/>
+              </w:rPr>
+              <w:t>Size</w:t>
+            </w:r>
+          </w:p>
+        </w:tc>
+        <w:tc>
+          <w:tcPr>
+            <w:tcW w:w="5987" w:type="dxa"/>
+            <w:shd w:val="clear" w:color="auto" w:fill="FFFFFF"/>
+            <w:tcMar>
+              <w:top w:w="120" w:type="dxa"/>
+              <w:left w:w="120" w:type="dxa"/>
+              <w:bottom w:w="120" w:type="dxa"/>
+              <w:right w:w="120" w:type="dxa"/>
+            </w:tcMar>
+            <w:hideMark/>
+          </w:tcPr>
+          <w:p>
+            <w:pPr>
+              <w:rPr>
+                <w:rFonts w:ascii="Cascadia Code" w:hAnsi="Cascadia Code" w:cs="Cascadia Code"/>
+                <w:b/>
+                <w:bCs/>
+                <w:u w:val="single"/>
+              </w:rPr>
+            </w:pPr>
+            <w:r>
+              <w:rPr>
+                <w:rFonts w:ascii="Cascadia Code" w:hAnsi="Cascadia Code" w:cs="Cascadia Code"/>
+                <w:b/>
+                <w:bCs/>
+                <w:u w:val="single"/>
+              </w:rPr>
+              <w:t>Description</w:t>
+            </w:r>
+          </w:p>
+        </w:tc>
+      </w:tr>
+      <w:tr>
+        <w:trPr>
+          <w:trHeight w:val="560"/>
+        </w:trPr>
+        <w:tc>
+          <w:tcPr>
+            <w:tcW w:w="0" w:type="auto"/>
+            <w:shd w:val="clear" w:color="auto" w:fill="E7E9EB"/>
+            <w:tcMar>
+              <w:top w:w="120" w:type="dxa"/>
+              <w:left w:w="240" w:type="dxa"/>
+              <w:bottom w:w="120" w:type="dxa"/>
+              <w:right w:w="120" w:type="dxa"/>
+            </w:tcMar>
+            <w:hideMark/>
+          </w:tcPr>
+          <w:p>
+            <w:pPr>
+              <w:rPr>
+                <w:rFonts w:ascii="Cascadia Code" w:hAnsi="Cascadia Code" w:cs="Cascadia Code"/>
+                <w:u w:val="single"/>
+              </w:rPr>
+            </w:pPr>
+            <w:r>
+              <w:rPr>
+                <w:rFonts w:ascii="Cascadia Code" w:hAnsi="Cascadia Code" w:cs="Cascadia Code"/>
+                <w:u w:val="single"/>
+              </w:rPr>
+              <w:t>int</w:t>
+            </w:r>
+          </w:p>
+        </w:tc>
+        <w:tc>
+          <w:tcPr>
+            <w:tcW w:w="0" w:type="auto"/>
+            <w:shd w:val="clear" w:color="auto" w:fill="E7E9EB"/>
+            <w:tcMar>
+              <w:top w:w="120" w:type="dxa"/>
+              <w:left w:w="120" w:type="dxa"/>
+              <w:bottom w:w="120" w:type="dxa"/>
+              <w:right w:w="120" w:type="dxa"/>
+            </w:tcMar>
+            <w:hideMark/>
+          </w:tcPr>
+          <w:p>
+            <w:pPr>
+              <w:rPr>
+                <w:rFonts w:ascii="Cascadia Code" w:hAnsi="Cascadia Code" w:cs="Cascadia Code"/>
+                <w:u w:val="single"/>
+              </w:rPr>
+            </w:pPr>
+            <w:r>
+              <w:rPr>
+                <w:rFonts w:ascii="Cascadia Code" w:hAnsi="Cascadia Code" w:cs="Cascadia Code"/>
+                <w:u w:val="single"/>
+              </w:rPr>
+              <w:t>4 bytes</w:t>
+            </w:r>
+          </w:p>
+        </w:tc>
+        <w:tc>
+          <w:tcPr>
+            <w:tcW w:w="0" w:type="auto"/>
+            <w:shd w:val="clear" w:color="auto" w:fill="E7E9EB"/>
+            <w:tcMar>
+              <w:top w:w="120" w:type="dxa"/>
+              <w:left w:w="120" w:type="dxa"/>
+              <w:bottom w:w="120" w:type="dxa"/>
+              <w:right w:w="120" w:type="dxa"/>
+            </w:tcMar>
+            <w:hideMark/>
+          </w:tcPr>
+          <w:p>
+            <w:pPr>
+              <w:rPr>
+                <w:rFonts w:ascii="Cascadia Code" w:hAnsi="Cascadia Code" w:cs="Cascadia Code"/>
+                <w:u w:val="single"/>
+              </w:rPr>
+            </w:pPr>
+            <w:r>
+              <w:rPr>
+                <w:rFonts w:ascii="Cascadia Code" w:hAnsi="Cascadia Code" w:cs="Cascadia Code"/>
+                <w:u w:val="single"/>
+              </w:rPr>
+              <w:t>Stores whole numbers from -2,147,483,648 to 2,147,483,647</w:t>
+            </w:r>
+          </w:p>
+        </w:tc>
+      </w:tr>
+      <w:tr>
+        <w:trPr>
+          <w:trHeight w:val="918"/>
+        </w:trPr>
+        <w:tc>
+          <w:tcPr>
+            <w:tcW w:w="0" w:type="auto"/>
+            <w:shd w:val="clear" w:color="auto" w:fill="FFFFFF"/>
+            <w:tcMar>
+              <w:top w:w="120" w:type="dxa"/>
+              <w:left w:w="240" w:type="dxa"/>
+              <w:bottom w:w="120" w:type="dxa"/>
+              <w:right w:w="120" w:type="dxa"/>
+            </w:tcMar>
+            <w:hideMark/>
+          </w:tcPr>
+          <w:p>
+            <w:pPr>
+              <w:rPr>
+                <w:rFonts w:ascii="Cascadia Code" w:hAnsi="Cascadia Code" w:cs="Cascadia Code"/>
+                <w:u w:val="single"/>
+              </w:rPr>
+            </w:pPr>
+            <w:r>
+              <w:rPr>
+                <w:rFonts w:ascii="Cascadia Code" w:hAnsi="Cascadia Code" w:cs="Cascadia Code"/>
+                <w:u w:val="single"/>
+              </w:rPr>
+              <w:t>long</w:t>
+            </w:r>
+          </w:p>
+        </w:tc>
+        <w:tc>
+          <w:tcPr>
+            <w:tcW w:w="0" w:type="auto"/>
+            <w:shd w:val="clear" w:color="auto" w:fill="FFFFFF"/>
+            <w:tcMar>
+              <w:top w:w="120" w:type="dxa"/>
+              <w:left w:w="120" w:type="dxa"/>
+              <w:bottom w:w="120" w:type="dxa"/>
+              <w:right w:w="120" w:type="dxa"/>
+            </w:tcMar>
+            <w:hideMark/>
+          </w:tcPr>
+          <w:p>
+            <w:pPr>
+              <w:rPr>
+                <w:rFonts w:ascii="Cascadia Code" w:hAnsi="Cascadia Code" w:cs="Cascadia Code"/>
+                <w:u w:val="single"/>
+              </w:rPr>
+            </w:pPr>
+            <w:r>
+              <w:rPr>
+                <w:rFonts w:ascii="Cascadia Code" w:hAnsi="Cascadia Code" w:cs="Cascadia Code"/>
+                <w:u w:val="single"/>
+              </w:rPr>
+              <w:t>8 bytes</w:t>
+            </w:r>
+          </w:p>
+        </w:tc>
+        <w:tc>
+          <w:tcPr>
+            <w:tcW w:w="0" w:type="auto"/>
+            <w:shd w:val="clear" w:color="auto" w:fill="FFFFFF"/>
+            <w:tcMar>
+              <w:top w:w="120" w:type="dxa"/>
+              <w:left w:w="120" w:type="dxa"/>
+              <w:bottom w:w="120" w:type="dxa"/>
+              <w:right w:w="120" w:type="dxa"/>
+            </w:tcMar>
+            <w:hideMark/>
+          </w:tcPr>
+          <w:p>
+            <w:pPr>
+              <w:rPr>
+                <w:rFonts w:ascii="Cascadia Code" w:hAnsi="Cascadia Code" w:cs="Cascadia Code"/>
+                <w:u w:val="single"/>
+              </w:rPr>
+            </w:pPr>
+            <w:r>
+              <w:rPr>
+                <w:rFonts w:ascii="Cascadia Code" w:hAnsi="Cascadia Code" w:cs="Cascadia Code"/>
+                <w:u w:val="single"/>
+              </w:rPr>
+              <w:t>Stores whole numbers from -9,223,372,036,854,775,808 to 9,223,372,036,854,775,807</w:t>
+            </w:r>
+          </w:p>
+        </w:tc>
+      </w:tr>
+      <w:tr>
+        <w:trPr>
+          <w:trHeight w:val="575"/>
+        </w:trPr>
+        <w:tc>
+          <w:tcPr>
+            <w:tcW w:w="0" w:type="auto"/>
+            <w:shd w:val="clear" w:color="auto" w:fill="E7E9EB"/>
+            <w:tcMar>
+              <w:top w:w="120" w:type="dxa"/>
+              <w:left w:w="240" w:type="dxa"/>
+              <w:bottom w:w="120" w:type="dxa"/>
+              <w:right w:w="120" w:type="dxa"/>
+            </w:tcMar>
+            <w:hideMark/>
+          </w:tcPr>
+          <w:p>
+            <w:pPr>
+              <w:rPr>
+                <w:rFonts w:ascii="Cascadia Code" w:hAnsi="Cascadia Code" w:cs="Cascadia Code"/>
+                <w:u w:val="single"/>
+              </w:rPr>
+            </w:pPr>
+            <w:r>
+              <w:rPr>
+                <w:rFonts w:ascii="Cascadia Code" w:hAnsi="Cascadia Code" w:cs="Cascadia Code"/>
+                <w:u w:val="single"/>
+              </w:rPr>
+              <w:t>float</w:t>
+            </w:r>
+          </w:p>
+        </w:tc>
+        <w:tc>
+          <w:tcPr>
+            <w:tcW w:w="0" w:type="auto"/>
+            <w:shd w:val="clear" w:color="auto" w:fill="E7E9EB"/>
+            <w:tcMar>
+              <w:top w:w="120" w:type="dxa"/>
+              <w:left w:w="120" w:type="dxa"/>
+              <w:bottom w:w="120" w:type="dxa"/>
+              <w:right w:w="120" w:type="dxa"/>
+            </w:tcMar>
+            <w:hideMark/>
+          </w:tcPr>
+          <w:p>
+            <w:pPr>
+              <w:rPr>
+                <w:rFonts w:ascii="Cascadia Code" w:hAnsi="Cascadia Code" w:cs="Cascadia Code"/>
+                <w:u w:val="single"/>
+              </w:rPr>
+            </w:pPr>
+            <w:r>
+              <w:rPr>
+                <w:rFonts w:ascii="Cascadia Code" w:hAnsi="Cascadia Code" w:cs="Cascadia Code"/>
+                <w:u w:val="single"/>
+              </w:rPr>
+              <w:t>4 bytes</w:t>
+            </w:r>
+          </w:p>
+        </w:tc>
+        <w:tc>
+          <w:tcPr>
+            <w:tcW w:w="0" w:type="auto"/>
+            <w:shd w:val="clear" w:color="auto" w:fill="E7E9EB"/>
+            <w:tcMar>
+              <w:top w:w="120" w:type="dxa"/>
+              <w:left w:w="120" w:type="dxa"/>
+              <w:bottom w:w="120" w:type="dxa"/>
+              <w:right w:w="120" w:type="dxa"/>
+            </w:tcMar>
+            <w:hideMark/>
+          </w:tcPr>
+          <w:p>
+            <w:pPr>
+              <w:rPr>
+                <w:rFonts w:ascii="Cascadia Code" w:hAnsi="Cascadia Code" w:cs="Cascadia Code"/>
+                <w:u w:val="single"/>
+              </w:rPr>
+            </w:pPr>
+            <w:r>
+              <w:rPr>
+                <w:rFonts w:ascii="Cascadia Code" w:hAnsi="Cascadia Code" w:cs="Cascadia Code"/>
+                <w:u w:val="single"/>
+              </w:rPr>
+              <w:t>Stores fractional numbers. Sufficient for storing 6 to 7 decimal digits</w:t>
+            </w:r>
+          </w:p>
+        </w:tc>
+      </w:tr>
+      <w:tr>
+        <w:trPr>
+          <w:trHeight w:val="560"/>
+        </w:trPr>
+        <w:tc>
+          <w:tcPr>
+            <w:tcW w:w="0" w:type="auto"/>
+            <w:shd w:val="clear" w:color="auto" w:fill="FFFFFF"/>
+            <w:tcMar>
+              <w:top w:w="120" w:type="dxa"/>
+              <w:left w:w="240" w:type="dxa"/>
+              <w:bottom w:w="120" w:type="dxa"/>
+              <w:right w:w="120" w:type="dxa"/>
+            </w:tcMar>
+            <w:hideMark/>
+          </w:tcPr>
+          <w:p>
+            <w:pPr>
+              <w:rPr>
+                <w:rFonts w:ascii="Cascadia Code" w:hAnsi="Cascadia Code" w:cs="Cascadia Code"/>
+                <w:u w:val="single"/>
+              </w:rPr>
+            </w:pPr>
+            <w:r>
+              <w:rPr>
+                <w:rFonts w:ascii="Cascadia Code" w:hAnsi="Cascadia Code" w:cs="Cascadia Code"/>
+                <w:u w:val="single"/>
+              </w:rPr>
+              <w:t>double</w:t>
+            </w:r>
+          </w:p>
+        </w:tc>
+        <w:tc>
+          <w:tcPr>
+            <w:tcW w:w="0" w:type="auto"/>
+            <w:shd w:val="clear" w:color="auto" w:fill="FFFFFF"/>
+            <w:tcMar>
+              <w:top w:w="120" w:type="dxa"/>
+              <w:left w:w="120" w:type="dxa"/>
+              <w:bottom w:w="120" w:type="dxa"/>
+              <w:right w:w="120" w:type="dxa"/>
+            </w:tcMar>
+            <w:hideMark/>
+          </w:tcPr>
+          <w:p>
+            <w:pPr>
+              <w:rPr>
+                <w:rFonts w:ascii="Cascadia Code" w:hAnsi="Cascadia Code" w:cs="Cascadia Code"/>
+                <w:u w:val="single"/>
+              </w:rPr>
+            </w:pPr>
+            <w:r>
+              <w:rPr>
+                <w:rFonts w:ascii="Cascadia Code" w:hAnsi="Cascadia Code" w:cs="Cascadia Code"/>
+                <w:u w:val="single"/>
+              </w:rPr>
+              <w:t>8 bytes</w:t>
+            </w:r>
+          </w:p>
+        </w:tc>
+        <w:tc>
+          <w:tcPr>
+            <w:tcW w:w="0" w:type="auto"/>
+            <w:shd w:val="clear" w:color="auto" w:fill="FFFFFF"/>
+            <w:tcMar>
+              <w:top w:w="120" w:type="dxa"/>
+              <w:left w:w="120" w:type="dxa"/>
+              <w:bottom w:w="120" w:type="dxa"/>
+              <w:right w:w="120" w:type="dxa"/>
+            </w:tcMar>
+            <w:hideMark/>
+          </w:tcPr>
+          <w:p>
+            <w:pPr>
+              <w:rPr>
+                <w:rFonts w:ascii="Cascadia Code" w:hAnsi="Cascadia Code" w:cs="Cascadia Code"/>
+                <w:u w:val="single"/>
+              </w:rPr>
+            </w:pPr>
+            <w:r>
+              <w:rPr>
+                <w:rFonts w:ascii="Cascadia Code" w:hAnsi="Cascadia Code" w:cs="Cascadia Code"/>
+                <w:u w:val="single"/>
+              </w:rPr>
+              <w:t>Stores fractional numbers. Sufficient for storing 15 decimal digits</w:t>
+            </w:r>
+          </w:p>
+        </w:tc>
+      </w:tr>
+      <w:tr>
+        <w:trPr>
+          <w:trHeight w:val="560"/>
+        </w:trPr>
+        <w:tc>
+          <w:tcPr>
+            <w:tcW w:w="0" w:type="auto"/>
+            <w:shd w:val="clear" w:color="auto" w:fill="E7E9EB"/>
+            <w:tcMar>
+              <w:top w:w="120" w:type="dxa"/>
+              <w:left w:w="240" w:type="dxa"/>
+              <w:bottom w:w="120" w:type="dxa"/>
+              <w:right w:w="120" w:type="dxa"/>
+            </w:tcMar>
+            <w:hideMark/>
+          </w:tcPr>
+          <w:p>
+            <w:pPr>
+              <w:rPr>
+                <w:rFonts w:ascii="Cascadia Code" w:hAnsi="Cascadia Code" w:cs="Cascadia Code"/>
+                <w:u w:val="single"/>
+              </w:rPr>
+            </w:pPr>
+            <w:r>
+              <w:rPr>
+                <w:rFonts w:ascii="Cascadia Code" w:hAnsi="Cascadia Code" w:cs="Cascadia Code"/>
+                <w:u w:val="single"/>
+              </w:rPr>
+              <w:t>bool</w:t>
+            </w:r>
+          </w:p>
+        </w:tc>
+        <w:tc>
+          <w:tcPr>
+            <w:tcW w:w="0" w:type="auto"/>
+            <w:shd w:val="clear" w:color="auto" w:fill="E7E9EB"/>
+            <w:tcMar>
+              <w:top w:w="120" w:type="dxa"/>
+              <w:left w:w="120" w:type="dxa"/>
+              <w:bottom w:w="120" w:type="dxa"/>
+              <w:right w:w="120" w:type="dxa"/>
+            </w:tcMar>
+            <w:hideMark/>
+          </w:tcPr>
+          <w:p>
+            <w:pPr>
+              <w:rPr>
+                <w:rFonts w:ascii="Cascadia Code" w:hAnsi="Cascadia Code" w:cs="Cascadia Code"/>
+                <w:u w:val="single"/>
+              </w:rPr>
+            </w:pPr>
+            <w:r>
+              <w:rPr>
+                <w:rFonts w:ascii="Cascadia Code" w:hAnsi="Cascadia Code" w:cs="Cascadia Code"/>
+                <w:u w:val="single"/>
+              </w:rPr>
+              <w:t>1 bit</w:t>
+            </w:r>
+          </w:p>
+        </w:tc>
+        <w:tc>
+          <w:tcPr>
+            <w:tcW w:w="0" w:type="auto"/>
+            <w:shd w:val="clear" w:color="auto" w:fill="E7E9EB"/>
+            <w:tcMar>
+              <w:top w:w="120" w:type="dxa"/>
+              <w:left w:w="120" w:type="dxa"/>
+              <w:bottom w:w="120" w:type="dxa"/>
+              <w:right w:w="120" w:type="dxa"/>
+            </w:tcMar>
+            <w:hideMark/>
+          </w:tcPr>
+          <w:p>
+            <w:pPr>
+              <w:rPr>
+                <w:rFonts w:ascii="Cascadia Code" w:hAnsi="Cascadia Code" w:cs="Cascadia Code"/>
+                <w:u w:val="single"/>
+              </w:rPr>
+            </w:pPr>
+            <w:r>
+              <w:rPr>
+                <w:rFonts w:ascii="Cascadia Code" w:hAnsi="Cascadia Code" w:cs="Cascadia Code"/>
+                <w:u w:val="single"/>
+              </w:rPr>
+              <w:t>Stores true or false values</w:t>
+            </w:r>
+          </w:p>
+        </w:tc>
+      </w:tr>
+      <w:tr>
+        <w:trPr>
+          <w:trHeight w:val="575"/>
+        </w:trPr>
+        <w:tc>
+          <w:tcPr>
+            <w:tcW w:w="0" w:type="auto"/>
+            <w:shd w:val="clear" w:color="auto" w:fill="FFFFFF"/>
+            <w:tcMar>
+              <w:top w:w="120" w:type="dxa"/>
+              <w:left w:w="240" w:type="dxa"/>
+              <w:bottom w:w="120" w:type="dxa"/>
+              <w:right w:w="120" w:type="dxa"/>
+            </w:tcMar>
+            <w:hideMark/>
+          </w:tcPr>
+          <w:p>
+            <w:pPr>
+              <w:rPr>
+                <w:rFonts w:ascii="Cascadia Code" w:hAnsi="Cascadia Code" w:cs="Cascadia Code"/>
+                <w:u w:val="single"/>
+              </w:rPr>
+            </w:pPr>
+            <w:r>
+              <w:rPr>
+                <w:rFonts w:ascii="Cascadia Code" w:hAnsi="Cascadia Code" w:cs="Cascadia Code"/>
+                <w:u w:val="single"/>
+              </w:rPr>
+              <w:t>char</w:t>
+            </w:r>
+          </w:p>
+        </w:tc>
+        <w:tc>
+          <w:tcPr>
+            <w:tcW w:w="0" w:type="auto"/>
+            <w:shd w:val="clear" w:color="auto" w:fill="FFFFFF"/>
+            <w:tcMar>
+              <w:top w:w="120" w:type="dxa"/>
+              <w:left w:w="120" w:type="dxa"/>
+              <w:bottom w:w="120" w:type="dxa"/>
+              <w:right w:w="120" w:type="dxa"/>
+            </w:tcMar>
+            <w:hideMark/>
+          </w:tcPr>
+          <w:p>
+            <w:pPr>
+              <w:rPr>
+                <w:rFonts w:ascii="Cascadia Code" w:hAnsi="Cascadia Code" w:cs="Cascadia Code"/>
+                <w:u w:val="single"/>
+              </w:rPr>
+            </w:pPr>
+            <w:r>
+              <w:rPr>
+                <w:rFonts w:ascii="Cascadia Code" w:hAnsi="Cascadia Code" w:cs="Cascadia Code"/>
+                <w:u w:val="single"/>
+              </w:rPr>
+              <w:t>2 bytes</w:t>
+            </w:r>
+          </w:p>
+        </w:tc>
+        <w:tc>
+          <w:tcPr>
+            <w:tcW w:w="0" w:type="auto"/>
+            <w:shd w:val="clear" w:color="auto" w:fill="FFFFFF"/>
+            <w:tcMar>
+              <w:top w:w="120" w:type="dxa"/>
+              <w:left w:w="120" w:type="dxa"/>
+              <w:bottom w:w="120" w:type="dxa"/>
+              <w:right w:w="120" w:type="dxa"/>
+            </w:tcMar>
+            <w:hideMark/>
+          </w:tcPr>
+          <w:p>
+            <w:pPr>
+              <w:rPr>
+                <w:rFonts w:ascii="Cascadia Code" w:hAnsi="Cascadia Code" w:cs="Cascadia Code"/>
+                <w:u w:val="single"/>
+              </w:rPr>
+            </w:pPr>
+            <w:r>
+              <w:rPr>
+                <w:rFonts w:ascii="Cascadia Code" w:hAnsi="Cascadia Code" w:cs="Cascadia Code"/>
+                <w:u w:val="single"/>
+              </w:rPr>
+              <w:t>Stores a single character/letter, surrounded by single quotes</w:t>
+            </w:r>
+          </w:p>
+        </w:tc>
+      </w:tr>
+      <w:tr>
+        <w:trPr>
+          <w:trHeight w:val="918"/>
+        </w:trPr>
+        <w:tc>
+          <w:tcPr>
+            <w:tcW w:w="0" w:type="auto"/>
+            <w:shd w:val="clear" w:color="auto" w:fill="E7E9EB"/>
+            <w:tcMar>
+              <w:top w:w="120" w:type="dxa"/>
+              <w:left w:w="240" w:type="dxa"/>
+              <w:bottom w:w="120" w:type="dxa"/>
+              <w:right w:w="120" w:type="dxa"/>
+            </w:tcMar>
+            <w:hideMark/>
+          </w:tcPr>
+          <w:p>
+            <w:pPr>
+              <w:rPr>
+                <w:rFonts w:ascii="Cascadia Code" w:hAnsi="Cascadia Code" w:cs="Cascadia Code"/>
+                <w:u w:val="single"/>
+              </w:rPr>
+            </w:pPr>
+            <w:r>
+              <w:rPr>
+                <w:rFonts w:ascii="Cascadia Code" w:hAnsi="Cascadia Code" w:cs="Cascadia Code"/>
+                <w:u w:val="single"/>
+              </w:rPr>
+              <w:t>string</w:t>
+            </w:r>
+          </w:p>
+        </w:tc>
+        <w:tc>
+          <w:tcPr>
+            <w:tcW w:w="0" w:type="auto"/>
+            <w:shd w:val="clear" w:color="auto" w:fill="E7E9EB"/>
+            <w:tcMar>
+              <w:top w:w="120" w:type="dxa"/>
+              <w:left w:w="120" w:type="dxa"/>
+              <w:bottom w:w="120" w:type="dxa"/>
+              <w:right w:w="120" w:type="dxa"/>
+            </w:tcMar>
+            <w:hideMark/>
+          </w:tcPr>
+          <w:p>
+            <w:pPr>
+              <w:rPr>
+                <w:rFonts w:ascii="Cascadia Code" w:hAnsi="Cascadia Code" w:cs="Cascadia Code"/>
+                <w:u w:val="single"/>
+              </w:rPr>
+            </w:pPr>
+            <w:r>
+              <w:rPr>
+                <w:rFonts w:ascii="Cascadia Code" w:hAnsi="Cascadia Code" w:cs="Cascadia Code"/>
+                <w:u w:val="single"/>
+              </w:rPr>
+              <w:t>2 bytes per character</w:t>
+            </w:r>
+          </w:p>
+        </w:tc>
+        <w:tc>
+          <w:tcPr>
+            <w:tcW w:w="0" w:type="auto"/>
+            <w:shd w:val="clear" w:color="auto" w:fill="E7E9EB"/>
+            <w:tcMar>
+              <w:top w:w="120" w:type="dxa"/>
+              <w:left w:w="120" w:type="dxa"/>
+              <w:bottom w:w="120" w:type="dxa"/>
+              <w:right w:w="120" w:type="dxa"/>
+            </w:tcMar>
+            <w:hideMark/>
+          </w:tcPr>
+          <w:p>
+            <w:pPr>
+              <w:rPr>
+                <w:rFonts w:ascii="Cascadia Code" w:hAnsi="Cascadia Code" w:cs="Cascadia Code"/>
+                <w:u w:val="single"/>
+              </w:rPr>
+            </w:pPr>
+            <w:r>
+              <w:rPr>
+                <w:rFonts w:ascii="Cascadia Code" w:hAnsi="Cascadia Code" w:cs="Cascadia Code"/>
+                <w:u w:val="single"/>
+              </w:rPr>
+              <w:t>Stores a sequence of characters, surrounded by double quotes</w:t>
+            </w:r>
+          </w:p>
+        </w:tc>
+      </w:tr>
+    </w:tbl>
+    <w:p>
+      <w:pPr>
+        <w:rPr>
+          <w:rFonts w:ascii="Cascadia Code" w:hAnsi="Cascadia Code" w:cs="Cascadia Code"/>
+          <w:u w:val="single"/>
+        </w:rPr>
+      </w:pPr>
+    </w:p>
+    <w:p>
+      <w:pPr>
+        <w:rPr>
+          <w:rFonts w:ascii="Cascadia Code" w:hAnsi="Cascadia Code" w:cs="Cascadia Code"/>
+          <w:sz w:val="40"/>
+          <w:szCs w:val="40"/>
+        </w:rPr>
+      </w:pPr>
+      <w:r>
+        <w:rPr>
+          <w:rFonts w:ascii="Cascadia Code" w:hAnsi="Cascadia Code" w:cs="Cascadia Code"/>
+          <w:sz w:val="40"/>
+          <w:szCs w:val="40"/>
+        </w:rPr>
+        <w:t>Type</w:t>
+      </w:r>
+      <w:r>
+        <w:rPr>
+          <w:rFonts w:ascii="Cascadia Code" w:hAnsi="Cascadia Code" w:cs="Cascadia Code"/>
+          <w:sz w:val="40"/>
+          <w:szCs w:val="40"/>
+        </w:rPr>
+        <w:t xml:space="preserve"> </w:t>
+      </w:r>
+      <w:r>
+        <w:rPr>
+          <w:rFonts w:ascii="Cascadia Code" w:hAnsi="Cascadia Code" w:cs="Cascadia Code"/>
+          <w:sz w:val="40"/>
+          <w:szCs w:val="40"/>
+        </w:rPr>
+        <w:t>Casting</w:t>
+      </w:r>
+    </w:p>
+    <w:p>
+      <w:pPr>
+        <w:numPr>
+          <w:ilvl w:val="0"/>
+          <w:numId w:val="31"/>
+        </w:numPr>
+        <w:rPr>
+          <w:rFonts w:ascii="Cascadia Code" w:hAnsi="Cascadia Code" w:cs="Cascadia Code"/>
+        </w:rPr>
+      </w:pPr>
+      <w:r>
+        <w:rPr>
+          <w:rFonts w:ascii="Cascadia Code" w:hAnsi="Cascadia Code" w:cs="Cascadia Code"/>
+          <w:b/>
+          <w:bCs/>
+        </w:rPr>
+        <w:t>Implicit Casting</w:t>
+      </w:r>
+      <w:r>
+        <w:rPr>
+          <w:rFonts w:ascii="Cascadia Code" w:hAnsi="Cascadia Code" w:cs="Cascadia Code"/>
+        </w:rPr>
+        <w:t> (automatically) - converting a smaller type to a larger type size</w:t>
+      </w:r>
+      <w:r>
+        <w:rPr>
+          <w:rFonts w:ascii="Cascadia Code" w:hAnsi="Cascadia Code" w:cs="Cascadia Code"/>
+        </w:rPr>
+        <w:br/>
+        <w:t>char -&gt; int -&gt; long -&gt; float -&gt; double</w:t>
+      </w:r>
+      <w:r>
+        <w:rPr>
+          <w:rFonts w:ascii="Cascadia Code" w:hAnsi="Cascadia Code" w:cs="Cascadia Code"/>
+        </w:rPr>
+        <w:br/>
+      </w:r>
+    </w:p>
+    <w:p>
+      <w:pPr>
+        <w:numPr>
+          <w:ilvl w:val="0"/>
+          <w:numId w:val="31"/>
+        </w:numPr>
+        <w:rPr>
+          <w:rFonts w:ascii="Cascadia Code" w:hAnsi="Cascadia Code" w:cs="Cascadia Code"/>
+        </w:rPr>
+      </w:pPr>
+      <w:r>
+        <w:rPr>
+          <w:rFonts w:ascii="Cascadia Code" w:hAnsi="Cascadia Code" w:cs="Cascadia Code"/>
+          <w:b/>
+          <w:bCs/>
+        </w:rPr>
+        <w:t>Explicit Casting</w:t>
+      </w:r>
+      <w:r>
+        <w:rPr>
+          <w:rFonts w:ascii="Cascadia Code" w:hAnsi="Cascadia Code" w:cs="Cascadia Code"/>
+        </w:rPr>
+        <w:t> (manually) - converting a larger type to a smaller size type</w:t>
+      </w:r>
+      <w:r>
+        <w:rPr>
+          <w:rFonts w:ascii="Cascadia Code" w:hAnsi="Cascadia Code" w:cs="Cascadia Code"/>
+        </w:rPr>
+        <w:br/>
+        <w:t>double -&gt; float -&gt; long -&gt; int -&gt; char</w:t>
+      </w:r>
+    </w:p>
+    <w:p>
+      <w:pPr>
+        <w:rPr>
+          <w:rFonts w:ascii="Cascadia Code" w:hAnsi="Cascadia Code" w:cs="Cascadia Code"/>
+          <w:u w:val="single"/>
         </w:rPr>
       </w:pPr>
     </w:p>
@@ -5163,6 +7128,155 @@
     </w:lvl>
   </w:abstractNum>
   <w:abstractNum w:abstractNumId="19" w15:restartNumberingAfterBreak="0">
+    <w:nsid w:val="49D6559D"/>
+    <w:multiLevelType w:val="multilevel"/>
+    <w:tmpl w:val="78D85552"/>
+    <w:lvl w:ilvl="0">
+      <w:start w:val="1"/>
+      <w:numFmt w:val="bullet"/>
+      <w:lvlText w:val=""/>
+      <w:lvlJc w:val="left"/>
+      <w:pPr>
+        <w:tabs>
+          <w:tab w:val="num" w:pos="720"/>
+        </w:tabs>
+        <w:ind w:left="720" w:hanging="360"/>
+      </w:pPr>
+      <w:rPr>
+        <w:rFonts w:ascii="Symbol" w:hAnsi="Symbol" w:hint="default"/>
+        <w:sz w:val="20"/>
+      </w:rPr>
+    </w:lvl>
+    <w:lvl w:ilvl="1" w:tentative="1">
+      <w:start w:val="1"/>
+      <w:numFmt w:val="bullet"/>
+      <w:lvlText w:val="o"/>
+      <w:lvlJc w:val="left"/>
+      <w:pPr>
+        <w:tabs>
+          <w:tab w:val="num" w:pos="1440"/>
+        </w:tabs>
+        <w:ind w:left="1440" w:hanging="360"/>
+      </w:pPr>
+      <w:rPr>
+        <w:rFonts w:ascii="Courier New" w:hAnsi="Courier New" w:hint="default"/>
+        <w:sz w:val="20"/>
+      </w:rPr>
+    </w:lvl>
+    <w:lvl w:ilvl="2" w:tentative="1">
+      <w:start w:val="1"/>
+      <w:numFmt w:val="bullet"/>
+      <w:lvlText w:val=""/>
+      <w:lvlJc w:val="left"/>
+      <w:pPr>
+        <w:tabs>
+          <w:tab w:val="num" w:pos="2160"/>
+        </w:tabs>
+        <w:ind w:left="2160" w:hanging="360"/>
+      </w:pPr>
+      <w:rPr>
+        <w:rFonts w:ascii="Wingdings" w:hAnsi="Wingdings" w:hint="default"/>
+        <w:sz w:val="20"/>
+      </w:rPr>
+    </w:lvl>
+    <w:lvl w:ilvl="3" w:tentative="1">
+      <w:start w:val="1"/>
+      <w:numFmt w:val="bullet"/>
+      <w:lvlText w:val=""/>
+      <w:lvlJc w:val="left"/>
+      <w:pPr>
+        <w:tabs>
+          <w:tab w:val="num" w:pos="2880"/>
+        </w:tabs>
+        <w:ind w:left="2880" w:hanging="360"/>
+      </w:pPr>
+      <w:rPr>
+        <w:rFonts w:ascii="Wingdings" w:hAnsi="Wingdings" w:hint="default"/>
+        <w:sz w:val="20"/>
+      </w:rPr>
+    </w:lvl>
+    <w:lvl w:ilvl="4" w:tentative="1">
+      <w:start w:val="1"/>
+      <w:numFmt w:val="bullet"/>
+      <w:lvlText w:val=""/>
+      <w:lvlJc w:val="left"/>
+      <w:pPr>
+        <w:tabs>
+          <w:tab w:val="num" w:pos="3600"/>
+        </w:tabs>
+        <w:ind w:left="3600" w:hanging="360"/>
+      </w:pPr>
+      <w:rPr>
+        <w:rFonts w:ascii="Wingdings" w:hAnsi="Wingdings" w:hint="default"/>
+        <w:sz w:val="20"/>
+      </w:rPr>
+    </w:lvl>
+    <w:lvl w:ilvl="5" w:tentative="1">
+      <w:start w:val="1"/>
+      <w:numFmt w:val="bullet"/>
+      <w:lvlText w:val=""/>
+      <w:lvlJc w:val="left"/>
+      <w:pPr>
+        <w:tabs>
+          <w:tab w:val="num" w:pos="4320"/>
+        </w:tabs>
+        <w:ind w:left="4320" w:hanging="360"/>
+      </w:pPr>
+      <w:rPr>
+        <w:rFonts w:ascii="Wingdings" w:hAnsi="Wingdings" w:hint="default"/>
+        <w:sz w:val="20"/>
+      </w:rPr>
+    </w:lvl>
+    <w:lvl w:ilvl="6" w:tentative="1">
+      <w:start w:val="1"/>
+      <w:numFmt w:val="bullet"/>
+      <w:lvlText w:val=""/>
+      <w:lvlJc w:val="left"/>
+      <w:pPr>
+        <w:tabs>
+          <w:tab w:val="num" w:pos="5040"/>
+        </w:tabs>
+        <w:ind w:left="5040" w:hanging="360"/>
+      </w:pPr>
+      <w:rPr>
+        <w:rFonts w:ascii="Wingdings" w:hAnsi="Wingdings" w:hint="default"/>
+        <w:sz w:val="20"/>
+      </w:rPr>
+    </w:lvl>
+    <w:lvl w:ilvl="7" w:tentative="1">
+      <w:start w:val="1"/>
+      <w:numFmt w:val="bullet"/>
+      <w:lvlText w:val=""/>
+      <w:lvlJc w:val="left"/>
+      <w:pPr>
+        <w:tabs>
+          <w:tab w:val="num" w:pos="5760"/>
+        </w:tabs>
+        <w:ind w:left="5760" w:hanging="360"/>
+      </w:pPr>
+      <w:rPr>
+        <w:rFonts w:ascii="Wingdings" w:hAnsi="Wingdings" w:hint="default"/>
+        <w:sz w:val="20"/>
+      </w:rPr>
+    </w:lvl>
+    <w:lvl w:ilvl="8" w:tentative="1">
+      <w:start w:val="1"/>
+      <w:numFmt w:val="bullet"/>
+      <w:lvlText w:val=""/>
+      <w:lvlJc w:val="left"/>
+      <w:pPr>
+        <w:tabs>
+          <w:tab w:val="num" w:pos="6480"/>
+        </w:tabs>
+        <w:ind w:left="6480" w:hanging="360"/>
+      </w:pPr>
+      <w:rPr>
+        <w:rFonts w:ascii="Wingdings" w:hAnsi="Wingdings" w:hint="default"/>
+        <w:sz w:val="20"/>
+      </w:rPr>
+    </w:lvl>
+  </w:abstractNum>
+  <w:abstractNum w:abstractNumId="20" w15:restartNumberingAfterBreak="0">
     <w:nsid w:val="57314610"/>
     <w:multiLevelType w:val="hybridMultilevel"/>
     <w:tmpl w:val="E632C6B4"/>
@@ -5275,7 +7389,7 @@
       </w:rPr>
     </w:lvl>
   </w:abstractNum>
-  <w:abstractNum w:abstractNumId="20" w15:restartNumberingAfterBreak="0">
+  <w:abstractNum w:abstractNumId="21" w15:restartNumberingAfterBreak="0">
     <w:nsid w:val="5BAB08F8"/>
     <w:multiLevelType w:val="hybridMultilevel"/>
     <w:tmpl w:val="A44A2200"/>
@@ -5388,7 +7502,7 @@
       </w:rPr>
     </w:lvl>
   </w:abstractNum>
-  <w:abstractNum w:abstractNumId="21" w15:restartNumberingAfterBreak="0">
+  <w:abstractNum w:abstractNumId="22" w15:restartNumberingAfterBreak="0">
     <w:nsid w:val="5D1C56B6"/>
     <w:multiLevelType w:val="multilevel"/>
     <w:tmpl w:val="5EA2CAEC"/>
@@ -5537,7 +7651,7 @@
       </w:rPr>
     </w:lvl>
   </w:abstractNum>
-  <w:abstractNum w:abstractNumId="22" w15:restartNumberingAfterBreak="0">
+  <w:abstractNum w:abstractNumId="23" w15:restartNumberingAfterBreak="0">
     <w:nsid w:val="5D2D52EF"/>
     <w:multiLevelType w:val="hybridMultilevel"/>
     <w:tmpl w:val="DB34E56E"/>
@@ -5650,7 +7764,7 @@
       </w:rPr>
     </w:lvl>
   </w:abstractNum>
-  <w:abstractNum w:abstractNumId="23" w15:restartNumberingAfterBreak="0">
+  <w:abstractNum w:abstractNumId="24" w15:restartNumberingAfterBreak="0">
     <w:nsid w:val="5EA5237F"/>
     <w:multiLevelType w:val="hybridMultilevel"/>
     <w:tmpl w:val="57E68998"/>
@@ -5763,7 +7877,7 @@
       </w:rPr>
     </w:lvl>
   </w:abstractNum>
-  <w:abstractNum w:abstractNumId="24" w15:restartNumberingAfterBreak="0">
+  <w:abstractNum w:abstractNumId="25" w15:restartNumberingAfterBreak="0">
     <w:nsid w:val="5EB22D72"/>
     <w:multiLevelType w:val="multilevel"/>
     <w:tmpl w:val="5EA2CAEC"/>
@@ -5912,7 +8026,7 @@
       </w:rPr>
     </w:lvl>
   </w:abstractNum>
-  <w:abstractNum w:abstractNumId="25" w15:restartNumberingAfterBreak="0">
+  <w:abstractNum w:abstractNumId="26" w15:restartNumberingAfterBreak="0">
     <w:nsid w:val="5F144260"/>
     <w:multiLevelType w:val="hybridMultilevel"/>
     <w:tmpl w:val="C836484C"/>
@@ -6025,7 +8139,7 @@
       </w:rPr>
     </w:lvl>
   </w:abstractNum>
-  <w:abstractNum w:abstractNumId="26" w15:restartNumberingAfterBreak="0">
+  <w:abstractNum w:abstractNumId="27" w15:restartNumberingAfterBreak="0">
     <w:nsid w:val="5FE06F0E"/>
     <w:multiLevelType w:val="multilevel"/>
     <w:tmpl w:val="5EA2CAEC"/>
@@ -6174,7 +8288,7 @@
       </w:rPr>
     </w:lvl>
   </w:abstractNum>
-  <w:abstractNum w:abstractNumId="27" w15:restartNumberingAfterBreak="0">
+  <w:abstractNum w:abstractNumId="28" w15:restartNumberingAfterBreak="0">
     <w:nsid w:val="61F3058B"/>
     <w:multiLevelType w:val="hybridMultilevel"/>
     <w:tmpl w:val="4D647B4E"/>
@@ -6287,7 +8401,7 @@
       </w:rPr>
     </w:lvl>
   </w:abstractNum>
-  <w:abstractNum w:abstractNumId="28" w15:restartNumberingAfterBreak="0">
+  <w:abstractNum w:abstractNumId="29" w15:restartNumberingAfterBreak="0">
     <w:nsid w:val="667B36DC"/>
     <w:multiLevelType w:val="hybridMultilevel"/>
     <w:tmpl w:val="C486E1B4"/>
@@ -6400,7 +8514,7 @@
       </w:rPr>
     </w:lvl>
   </w:abstractNum>
-  <w:abstractNum w:abstractNumId="29" w15:restartNumberingAfterBreak="0">
+  <w:abstractNum w:abstractNumId="30" w15:restartNumberingAfterBreak="0">
     <w:nsid w:val="6F21085A"/>
     <w:multiLevelType w:val="hybridMultilevel"/>
     <w:tmpl w:val="3BACADBE"/>
@@ -6523,10 +8637,10 @@
     <w:abstractNumId w:val="10"/>
   </w:num>
   <w:num w:numId="4" w16cid:durableId="806240542">
-    <w:abstractNumId w:val="29"/>
+    <w:abstractNumId w:val="30"/>
   </w:num>
   <w:num w:numId="5" w16cid:durableId="765420456">
-    <w:abstractNumId w:val="25"/>
+    <w:abstractNumId w:val="26"/>
   </w:num>
   <w:num w:numId="6" w16cid:durableId="579750337">
     <w:abstractNumId w:val="17"/>
@@ -6547,13 +8661,13 @@
     <w:abstractNumId w:val="16"/>
   </w:num>
   <w:num w:numId="12" w16cid:durableId="1996949761">
-    <w:abstractNumId w:val="24"/>
+    <w:abstractNumId w:val="25"/>
   </w:num>
   <w:num w:numId="13" w16cid:durableId="662050813">
-    <w:abstractNumId w:val="26"/>
+    <w:abstractNumId w:val="27"/>
   </w:num>
   <w:num w:numId="14" w16cid:durableId="179779104">
-    <w:abstractNumId w:val="21"/>
+    <w:abstractNumId w:val="22"/>
   </w:num>
   <w:num w:numId="15" w16cid:durableId="578757881">
     <w:abstractNumId w:val="5"/>
@@ -6562,28 +8676,28 @@
     <w:abstractNumId w:val="12"/>
   </w:num>
   <w:num w:numId="17" w16cid:durableId="1538467106">
-    <w:abstractNumId w:val="20"/>
+    <w:abstractNumId w:val="21"/>
   </w:num>
   <w:num w:numId="18" w16cid:durableId="122121635">
     <w:abstractNumId w:val="4"/>
   </w:num>
   <w:num w:numId="19" w16cid:durableId="380060429">
-    <w:abstractNumId w:val="27"/>
+    <w:abstractNumId w:val="28"/>
   </w:num>
   <w:num w:numId="20" w16cid:durableId="1675066997">
     <w:abstractNumId w:val="11"/>
   </w:num>
   <w:num w:numId="21" w16cid:durableId="2001811528">
-    <w:abstractNumId w:val="23"/>
+    <w:abstractNumId w:val="24"/>
   </w:num>
   <w:num w:numId="22" w16cid:durableId="1997032745">
-    <w:abstractNumId w:val="28"/>
+    <w:abstractNumId w:val="29"/>
   </w:num>
   <w:num w:numId="23" w16cid:durableId="836578683">
     <w:abstractNumId w:val="6"/>
   </w:num>
   <w:num w:numId="24" w16cid:durableId="314184753">
-    <w:abstractNumId w:val="19"/>
+    <w:abstractNumId w:val="20"/>
   </w:num>
   <w:num w:numId="25" w16cid:durableId="780419510">
     <w:abstractNumId w:val="8"/>
@@ -6598,10 +8712,13 @@
     <w:abstractNumId w:val="18"/>
   </w:num>
   <w:num w:numId="29" w16cid:durableId="1114405431">
-    <w:abstractNumId w:val="22"/>
+    <w:abstractNumId w:val="23"/>
   </w:num>
   <w:num w:numId="30" w16cid:durableId="746924395">
     <w:abstractNumId w:val="14"/>
+  </w:num>
+  <w:num w:numId="31" w16cid:durableId="1614287970">
+    <w:abstractNumId w:val="19"/>
   </w:num>
 </w:numbering>
 </file>
@@ -7006,7 +9123,7 @@
   <w:style w:type="paragraph" w:default="1" w:styleId="Normal">
     <w:name w:val="Normal"/>
     <w:qFormat/>
-    <w:rsid w:val="00F96C82"/>
+    <w:rsid w:val="007167F9"/>
   </w:style>
   <w:style w:type="character" w:default="1" w:styleId="DefaultParagraphFont">
     <w:name w:val="Default Paragraph Font"/>

</xml_diff>

<commit_message>
Introduction to Web Development & WebAPI explored
</commit_message>
<xml_diff>
--- a/Document/API Basic Document/1_Basics_of_C#/Basics of C#.docx
+++ b/Document/API Basic Document/1_Basics_of_C#/Basics of C#.docx
@@ -2306,6 +2306,12 @@
               </w:rPr>
               <w:t>Introduction to Web Development</w:t>
             </w:r>
+            <w:r>
+              <w:rPr>
+                <w:rFonts w:ascii="Cascadia Code" w:hAnsi="Cascadia Code" w:cs="Cascadia Code"/>
+              </w:rPr>
+              <w:t xml:space="preserve"> &amp; API</w:t>
+            </w:r>
           </w:p>
         </w:tc>
         <w:tc>
@@ -3748,19 +3754,11 @@
         </w:rPr>
         <w:t>(</w:t>
       </w:r>
-      <w:proofErr w:type="gramStart"/>
-      <w:r>
-        <w:rPr>
-          <w:rFonts w:ascii="Cascadia Code" w:hAnsi="Cascadia Code" w:cs="Cascadia Code"/>
-        </w:rPr>
-        <w:t>bin</w:t>
-      </w:r>
-      <w:proofErr w:type="gramEnd"/>
-      <w:r>
-        <w:rPr>
-          <w:rFonts w:ascii="Cascadia Code" w:hAnsi="Cascadia Code" w:cs="Cascadia Code"/>
-        </w:rPr>
-        <w:t xml:space="preserve"> folder contains binary</w:t>
+      <w:r>
+        <w:rPr>
+          <w:rFonts w:ascii="Cascadia Code" w:hAnsi="Cascadia Code" w:cs="Cascadia Code"/>
+        </w:rPr>
+        <w:t>bin folder contains binary</w:t>
       </w:r>
       <w:r>
         <w:rPr>
@@ -16450,7 +16448,29 @@
           <w:sz w:val="19"/>
           <w:szCs w:val="19"/>
         </w:rPr>
-        <w:t>(1004, "Sunil Gawaskar", "Full Stack Developer");</w:t>
+        <w:t xml:space="preserve">(1004, "Sunil </w:t>
+      </w:r>
+      <w:proofErr w:type="spellStart"/>
+      <w:r>
+        <w:rPr>
+          <w:rFonts w:ascii="Cascadia Mono" w:hAnsi="Cascadia Mono" w:cs="Cascadia Mono"/>
+          <w:color w:val="FF0000"/>
+          <w:kern w:val="0"/>
+          <w:sz w:val="19"/>
+          <w:szCs w:val="19"/>
+        </w:rPr>
+        <w:t>Gawaskar</w:t>
+      </w:r>
+      <w:proofErr w:type="spellEnd"/>
+      <w:r>
+        <w:rPr>
+          <w:rFonts w:ascii="Cascadia Mono" w:hAnsi="Cascadia Mono" w:cs="Cascadia Mono"/>
+          <w:color w:val="FF0000"/>
+          <w:kern w:val="0"/>
+          <w:sz w:val="19"/>
+          <w:szCs w:val="19"/>
+        </w:rPr>
+        <w:t>", "Full Stack Developer");</w:t>
       </w:r>
     </w:p>
     <w:p>
@@ -20445,6 +20465,7 @@
         <w:rPr>
           <w:rFonts w:ascii="Cascadia Code" w:hAnsi="Cascadia Code" w:cs="Cascadia Code"/>
           <w:color w:val="FF0000"/>
+          <w:u w:val="single"/>
         </w:rPr>
       </w:pPr>
       <w:r>
@@ -20459,6 +20480,7 @@
           <w:rFonts w:ascii="Cascadia Code" w:hAnsi="Cascadia Code" w:cs="Cascadia Code"/>
           <w:sz w:val="44"/>
           <w:szCs w:val="44"/>
+          <w:u w:val="single"/>
         </w:rPr>
         <w:lastRenderedPageBreak/>
         <w:t>Working with Basic File Operations</w:t>
@@ -20861,14 +20883,7 @@
           <w:rFonts w:ascii="Cascadia Code" w:hAnsi="Cascadia Code" w:cs="Cascadia Code"/>
           <w:color w:val="FF0000"/>
         </w:rPr>
-        <w:t>);</w:t>
-      </w:r>
-      <w:r>
-        <w:rPr>
-          <w:rFonts w:ascii="Cascadia Code" w:hAnsi="Cascadia Code" w:cs="Cascadia Code"/>
-          <w:color w:val="FF0000"/>
-        </w:rPr>
-        <w:t xml:space="preserve"> </w:t>
+        <w:t xml:space="preserve">); </w:t>
       </w:r>
       <w:r>
         <w:rPr>
@@ -20914,14 +20929,7 @@
           <w:rFonts w:ascii="Cascadia Code" w:hAnsi="Cascadia Code" w:cs="Cascadia Code"/>
           <w:color w:val="FF0000"/>
         </w:rPr>
-        <w:t>();</w:t>
-      </w:r>
-      <w:r>
-        <w:rPr>
-          <w:rFonts w:ascii="Cascadia Code" w:hAnsi="Cascadia Code" w:cs="Cascadia Code"/>
-          <w:color w:val="FF0000"/>
-        </w:rPr>
-        <w:t xml:space="preserve"> </w:t>
+        <w:t xml:space="preserve">(); </w:t>
       </w:r>
       <w:r>
         <w:rPr>
@@ -21088,6 +21096,107 @@
           <w:color w:val="FF0000"/>
         </w:rPr>
         <w:t>();</w:t>
+      </w:r>
+    </w:p>
+    <w:p>
+      <w:pPr>
+        <w:rPr>
+          <w:rFonts w:ascii="Cascadia Code" w:hAnsi="Cascadia Code" w:cs="Cascadia Code"/>
+          <w:color w:val="FF0000"/>
+        </w:rPr>
+      </w:pPr>
+      <w:r>
+        <w:rPr>
+          <w:rFonts w:ascii="Cascadia Code" w:hAnsi="Cascadia Code" w:cs="Cascadia Code"/>
+          <w:color w:val="FF0000"/>
+        </w:rPr>
+        <w:br w:type="page"/>
+      </w:r>
+    </w:p>
+    <w:p>
+      <w:pPr>
+        <w:rPr>
+          <w:rFonts w:ascii="Cascadia Code" w:hAnsi="Cascadia Code" w:cs="Cascadia Code"/>
+          <w:sz w:val="44"/>
+          <w:szCs w:val="44"/>
+          <w:u w:val="single"/>
+        </w:rPr>
+      </w:pPr>
+      <w:r>
+        <w:rPr>
+          <w:rFonts w:ascii="Cascadia Code" w:hAnsi="Cascadia Code" w:cs="Cascadia Code"/>
+          <w:sz w:val="44"/>
+          <w:szCs w:val="44"/>
+          <w:u w:val="single"/>
+        </w:rPr>
+        <w:lastRenderedPageBreak/>
+        <w:t>Introduction to Web Development &amp; API</w:t>
+      </w:r>
+    </w:p>
+    <w:p>
+      <w:pPr>
+        <w:rPr>
+          <w:rFonts w:ascii="Cascadia Code" w:hAnsi="Cascadia Code" w:cs="Cascadia Code"/>
+          <w:sz w:val="40"/>
+          <w:szCs w:val="40"/>
+        </w:rPr>
+      </w:pPr>
+      <w:r>
+        <w:rPr>
+          <w:rFonts w:ascii="Cascadia Code" w:hAnsi="Cascadia Code" w:cs="Cascadia Code"/>
+          <w:sz w:val="40"/>
+          <w:szCs w:val="40"/>
+        </w:rPr>
+        <w:t>ASP.NET</w:t>
+      </w:r>
+    </w:p>
+    <w:p>
+      <w:pPr>
+        <w:rPr>
+          <w:rFonts w:ascii="Cascadia Code" w:hAnsi="Cascadia Code" w:cs="Cascadia Code"/>
+          <w:sz w:val="40"/>
+          <w:szCs w:val="40"/>
+        </w:rPr>
+      </w:pPr>
+      <w:r>
+        <w:rPr>
+          <w:rFonts w:ascii="Cascadia Code" w:hAnsi="Cascadia Code" w:cs="Cascadia Code"/>
+          <w:sz w:val="40"/>
+          <w:szCs w:val="40"/>
+        </w:rPr>
+        <w:t>HTML Server Controls</w:t>
+      </w:r>
+    </w:p>
+    <w:p>
+      <w:pPr>
+        <w:pStyle w:val="ListParagraph"/>
+        <w:numPr>
+          <w:ilvl w:val="0"/>
+          <w:numId w:val="50"/>
+        </w:numPr>
+        <w:rPr>
+          <w:rFonts w:ascii="Cascadia Code" w:hAnsi="Cascadia Code" w:cs="Cascadia Code"/>
+        </w:rPr>
+      </w:pPr>
+      <w:r>
+        <w:rPr>
+          <w:rFonts w:ascii="Cascadia Code" w:hAnsi="Cascadia Code" w:cs="Cascadia Code"/>
+        </w:rPr>
+        <w:t xml:space="preserve">Any HTML element on a page can be converted to an HTML server control by adding the attribute </w:t>
+      </w:r>
+      <w:proofErr w:type="spellStart"/>
+      <w:r>
+        <w:rPr>
+          <w:rFonts w:ascii="Cascadia Code" w:hAnsi="Cascadia Code" w:cs="Cascadia Code"/>
+        </w:rPr>
+        <w:t>runat</w:t>
+      </w:r>
+      <w:proofErr w:type="spellEnd"/>
+      <w:r>
+        <w:rPr>
+          <w:rFonts w:ascii="Cascadia Code" w:hAnsi="Cascadia Code" w:cs="Cascadia Code"/>
+        </w:rPr>
+        <w:t>="server". </w:t>
       </w:r>
     </w:p>
     <w:sectPr>
@@ -25843,7 +25952,7 @@
   <w:abstractNum w:abstractNumId="37" w15:restartNumberingAfterBreak="0">
     <w:nsid w:val="5C35198C"/>
     <w:multiLevelType w:val="hybridMultilevel"/>
-    <w:tmpl w:val="7FF20F5C"/>
+    <w:tmpl w:val="85F8E59A"/>
     <w:lvl w:ilvl="0" w:tplc="40090001">
       <w:start w:val="1"/>
       <w:numFmt w:val="bullet"/>
@@ -27970,7 +28079,7 @@
   <w:style w:type="paragraph" w:default="1" w:styleId="Normal">
     <w:name w:val="Normal"/>
     <w:qFormat/>
-    <w:rsid w:val="0068397A"/>
+    <w:rsid w:val="00B352FB"/>
   </w:style>
   <w:style w:type="character" w:default="1" w:styleId="DefaultParagraphFont">
     <w:name w:val="Default Paragraph Font"/>

</xml_diff>